<commit_message>
actualizando documentacion de ML
</commit_message>
<xml_diff>
--- a/Documentación/Documentacion Machine Learning MEDINOVA V2.0.docx
+++ b/Documentación/Documentacion Machine Learning MEDINOVA V2.0.docx
@@ -177,56 +177,84 @@
           <w:ilvl w:val="0"/>
           <w:numId w:val="7"/>
         </w:numPr>
-      </w:pPr>
-      <w:r>
-        <w:t>De la tabla ADMISSIONS: -</w:t>
+        <w:rPr>
+          <w:lang w:val="en-US"/>
+        </w:rPr>
+      </w:pPr>
+      <w:r>
+        <w:rPr>
+          <w:lang w:val="en-US"/>
+        </w:rPr>
+        <w:t xml:space="preserve">De la </w:t>
       </w:r>
       <w:proofErr w:type="spellStart"/>
       <w:r>
+        <w:rPr>
+          <w:lang w:val="en-US"/>
+        </w:rPr>
+        <w:t>tabla</w:t>
+      </w:r>
+      <w:proofErr w:type="spellEnd"/>
+      <w:r>
+        <w:rPr>
+          <w:lang w:val="en-US"/>
+        </w:rPr>
+        <w:t xml:space="preserve"> ADMISSIONS: -</w:t>
+      </w:r>
+      <w:proofErr w:type="spellStart"/>
+      <w:r>
+        <w:rPr>
+          <w:lang w:val="en-US"/>
+        </w:rPr>
         <w:t>subject_id</w:t>
       </w:r>
       <w:proofErr w:type="spellEnd"/>
       <w:r>
+        <w:rPr>
+          <w:lang w:val="en-US"/>
+        </w:rPr>
         <w:t xml:space="preserve"> -</w:t>
       </w:r>
       <w:proofErr w:type="spellStart"/>
       <w:r>
+        <w:rPr>
+          <w:lang w:val="en-US"/>
+        </w:rPr>
         <w:t>admittime</w:t>
       </w:r>
       <w:proofErr w:type="spellEnd"/>
       <w:r>
-        <w:t xml:space="preserve"> -</w:t>
+        <w:rPr>
+          <w:lang w:val="en-US"/>
+        </w:rPr>
+        <w:t xml:space="preserve"> -deathtime -</w:t>
       </w:r>
       <w:proofErr w:type="spellStart"/>
       <w:r>
-        <w:t>deathtime</w:t>
+        <w:rPr>
+          <w:lang w:val="en-US"/>
+        </w:rPr>
+        <w:t>admission_type</w:t>
       </w:r>
       <w:proofErr w:type="spellEnd"/>
       <w:r>
-        <w:t xml:space="preserve"> -</w:t>
+        <w:rPr>
+          <w:lang w:val="en-US"/>
+        </w:rPr>
+        <w:t xml:space="preserve"> -ethnicity -diagnosis -</w:t>
       </w:r>
       <w:proofErr w:type="spellStart"/>
       <w:r>
-        <w:t>admission_type</w:t>
+        <w:rPr>
+          <w:lang w:val="en-US"/>
+        </w:rPr>
+        <w:t>hospital_expire_flag</w:t>
       </w:r>
       <w:proofErr w:type="spellEnd"/>
       <w:r>
-        <w:t xml:space="preserve"> -</w:t>
-      </w:r>
-      <w:proofErr w:type="spellStart"/>
-      <w:r>
-        <w:t>ethnicity</w:t>
-      </w:r>
-      <w:proofErr w:type="spellEnd"/>
-      <w:r>
-        <w:t xml:space="preserve"> -diagnosis -</w:t>
-      </w:r>
-      <w:proofErr w:type="spellStart"/>
-      <w:r>
-        <w:t>hospital_expire_flag</w:t>
-      </w:r>
-      <w:proofErr w:type="spellEnd"/>
-      <w:r>
+        <w:rPr>
+          <w:lang w:val="en-US"/>
+        </w:rPr>
         <w:t xml:space="preserve"> </w:t>
       </w:r>
     </w:p>
@@ -327,6 +355,112 @@
     </w:p>
     <w:p>
       <w:pPr>
+        <w:jc w:val="both"/>
+      </w:pPr>
+      <w:r>
+        <w:t>QSOFA y SOFA son dos sistemas de puntuación utilizados en medicina para evaluar la gravedad de la enfermedad en pacientes críticos.</w:t>
+      </w:r>
+    </w:p>
+    <w:p>
+      <w:pPr>
+        <w:jc w:val="both"/>
+      </w:pPr>
+      <w:proofErr w:type="spellStart"/>
+      <w:r>
+        <w:t>Indice</w:t>
+      </w:r>
+      <w:proofErr w:type="spellEnd"/>
+      <w:r>
+        <w:t xml:space="preserve"> de </w:t>
+      </w:r>
+      <w:proofErr w:type="spellStart"/>
+      <w:r>
+        <w:t>Charlson</w:t>
+      </w:r>
+      <w:proofErr w:type="spellEnd"/>
+      <w:r>
+        <w:t>:</w:t>
+      </w:r>
+    </w:p>
+    <w:p>
+      <w:pPr>
+        <w:pStyle w:val="Prrafodelista"/>
+        <w:rPr>
+          <w:rFonts w:ascii="Verdana" w:hAnsi="Verdana"/>
+          <w:color w:val="000000"/>
+          <w:sz w:val="20"/>
+          <w:szCs w:val="20"/>
+          <w:shd w:val="clear" w:color="auto" w:fill="FFFFFF"/>
+        </w:rPr>
+      </w:pPr>
+      <w:r>
+        <w:t>•</w:t>
+      </w:r>
+      <w:r>
+        <w:tab/>
+        <w:t xml:space="preserve">El índice de comorbilidad de </w:t>
+      </w:r>
+      <w:proofErr w:type="spellStart"/>
+      <w:r>
+        <w:t>Charlson</w:t>
+      </w:r>
+      <w:proofErr w:type="spellEnd"/>
+      <w:r>
+        <w:t xml:space="preserve"> es un instrumento que predice las complicaciones de la suma de ciertas enfermedades, como la capacidad funcional al </w:t>
+      </w:r>
+      <w:r>
+        <w:lastRenderedPageBreak/>
+        <w:t>alta y la mortalidad</w:t>
+      </w:r>
+      <w:r>
+        <w:t xml:space="preserve">. </w:t>
+      </w:r>
+      <w:r>
+        <w:rPr>
+          <w:rFonts w:ascii="Verdana" w:hAnsi="Verdana"/>
+          <w:color w:val="000000"/>
+          <w:sz w:val="20"/>
+          <w:szCs w:val="20"/>
+          <w:shd w:val="clear" w:color="auto" w:fill="FFFFFF"/>
+        </w:rPr>
+        <w:t xml:space="preserve"> índice de </w:t>
+      </w:r>
+      <w:proofErr w:type="spellStart"/>
+      <w:r>
+        <w:rPr>
+          <w:rFonts w:ascii="Verdana" w:hAnsi="Verdana"/>
+          <w:color w:val="000000"/>
+          <w:sz w:val="20"/>
+          <w:szCs w:val="20"/>
+          <w:shd w:val="clear" w:color="auto" w:fill="FFFFFF"/>
+        </w:rPr>
+        <w:t>Charlson</w:t>
+      </w:r>
+      <w:proofErr w:type="spellEnd"/>
+      <w:r>
+        <w:rPr>
+          <w:rFonts w:ascii="Verdana" w:hAnsi="Verdana"/>
+          <w:color w:val="000000"/>
+          <w:sz w:val="20"/>
+          <w:szCs w:val="20"/>
+          <w:shd w:val="clear" w:color="auto" w:fill="FFFFFF"/>
+        </w:rPr>
+        <w:t xml:space="preserve"> &lt;3 se asoció a mortalidad 10-14% pero con un índice &gt;3 la proporción aumentó a 28%</w:t>
+      </w:r>
+    </w:p>
+    <w:p>
+      <w:pPr>
+        <w:jc w:val="both"/>
+      </w:pPr>
+    </w:p>
+    <w:p>
+      <w:pPr>
+        <w:jc w:val="both"/>
+      </w:pPr>
+    </w:p>
+    <w:p/>
+    <w:p>
+      <w:pPr>
         <w:pStyle w:val="Ttulo2"/>
         <w:numPr>
           <w:ilvl w:val="0"/>
@@ -361,7 +495,6 @@
     <w:p/>
     <w:p>
       <w:r>
-        <w:lastRenderedPageBreak/>
         <w:t>-Frecuencia respiratoria &gt;= 22 resp/min</w:t>
       </w:r>
     </w:p>
@@ -416,6 +549,15 @@
       </w:r>
     </w:p>
     <w:p>
+      <w:pPr>
+        <w:jc w:val="both"/>
+      </w:pPr>
+      <w:r>
+        <w:t>QSOFA (acrónimo de "Quick SOFA") es un sistema de puntuación simplificado que se utiliza para identificar a los pacientes con sospecha de sepsis y evaluar la gravedad de la enfermedad. Los tres criterios de puntuación de QSOFA son:</w:t>
+      </w:r>
+    </w:p>
+    <w:p/>
+    <w:p>
       <w:r>
         <w:t>-Respiración Pa03/FiO3 (mmHg)</w:t>
       </w:r>
@@ -508,6 +650,7 @@
         <w:rPr>
           <w:lang w:val="en-US"/>
         </w:rPr>
+        <w:lastRenderedPageBreak/>
         <w:t>-SBP</w:t>
       </w:r>
     </w:p>
@@ -703,15 +846,7 @@
         <w:t>O</w:t>
       </w:r>
       <w:r>
-        <w:t xml:space="preserve">scila entre 0 y 3 puntos; en caso de obtener una puntuación de 2 o más puntos, se asocia a un riesgo más alto de mortalidad o estancia prolongada en UCI. Una puntuación baja, no reduce la probabilidad de que un paciente padezca sepsis, se recomienda seguir monitoreando y evaluando el estado de este. Una puntuación alta por su </w:t>
-      </w:r>
-      <w:proofErr w:type="gramStart"/>
-      <w:r>
-        <w:t>parte,</w:t>
-      </w:r>
-      <w:proofErr w:type="gramEnd"/>
-      <w:r>
-        <w:t xml:space="preserve"> permite la adopción de medidas específicas de tratamiento que incluye la evaluación del puntaje </w:t>
+        <w:t xml:space="preserve">scila entre 0 y 3 puntos; en caso de obtener una puntuación de 2 o más puntos, se asocia a un riesgo más alto de mortalidad o estancia prolongada en UCI. Una puntuación baja, no reduce la probabilidad de que un paciente padezca sepsis, se recomienda seguir monitoreando y evaluando el estado de este. Una puntuación alta por su parte, permite la adopción de medidas específicas de tratamiento que incluye la evaluación del puntaje </w:t>
       </w:r>
       <w:r>
         <w:t>SOFA (W. Seymour et al., 2016).</w:t>
@@ -1136,10 +1271,26 @@
         <w:jc w:val="both"/>
       </w:pPr>
       <w:r>
-        <w:t xml:space="preserve">Se evaluó: </w:t>
-      </w:r>
-      <w:r>
-        <w:t>precisión del clasificador y la pérdida de registro del clasificador.</w:t>
+        <w:t xml:space="preserve">Se ajustó el primer modelo de clasificación de árbol de decisión que se guiaba bajo los criterios de </w:t>
+      </w:r>
+      <w:proofErr w:type="spellStart"/>
+      <w:r>
+        <w:t>Qsofa</w:t>
+      </w:r>
+      <w:proofErr w:type="spellEnd"/>
+      <w:r>
+        <w:t xml:space="preserve">, y se ampliaron los </w:t>
+      </w:r>
+      <w:proofErr w:type="spellStart"/>
+      <w:r>
+        <w:t>hiperparámetros</w:t>
+      </w:r>
+      <w:proofErr w:type="spellEnd"/>
+      <w:r>
+        <w:t xml:space="preserve"> a los de SOFA</w:t>
+      </w:r>
+      <w:r>
+        <w:t>.</w:t>
       </w:r>
     </w:p>
     <w:p>
@@ -1147,50 +1298,20 @@
         <w:jc w:val="both"/>
       </w:pPr>
       <w:r>
-        <w:t xml:space="preserve">Se ajustó el primer modelo de clasificación de árbol de decisión que se guiaba bajo los criterios de </w:t>
-      </w:r>
-      <w:proofErr w:type="spellStart"/>
-      <w:r>
-        <w:t>Qsofa</w:t>
-      </w:r>
-      <w:proofErr w:type="spellEnd"/>
-      <w:r>
-        <w:t xml:space="preserve">, y se ampliaron los </w:t>
-      </w:r>
-      <w:proofErr w:type="spellStart"/>
-      <w:r>
-        <w:t>hiperparámetros</w:t>
-      </w:r>
-      <w:proofErr w:type="spellEnd"/>
-      <w:r>
-        <w:t xml:space="preserve"> a los de SOFA </w:t>
-      </w:r>
-      <w:r>
-        <w:rPr>
-          <w:highlight w:val="red"/>
-        </w:rPr>
-        <w:t>y luego a SAPS-II.</w:t>
+        <w:t>Pruebo con otro modelo de clasificación.</w:t>
       </w:r>
     </w:p>
     <w:p>
       <w:pPr>
         <w:jc w:val="both"/>
-      </w:pPr>
-      <w:r>
-        <w:t>Pruebo con otro modelo de clasificación.</w:t>
-      </w:r>
+        <w:rPr>
+          <w:u w:val="single"/>
+        </w:rPr>
+      </w:pPr>
     </w:p>
     <w:p>
       <w:pPr>
         <w:jc w:val="both"/>
-        <w:rPr>
-          <w:u w:val="single"/>
-        </w:rPr>
-      </w:pPr>
-    </w:p>
-    <w:p>
-      <w:pPr>
-        <w:jc w:val="both"/>
       </w:pPr>
       <w:r>
         <w:t> </w:t>
@@ -1207,16 +1328,11 @@
       <w:r>
         <w:t xml:space="preserve"> el modelo </w:t>
       </w:r>
-      <w:proofErr w:type="gramStart"/>
       <w:r>
         <w:t>más</w:t>
       </w:r>
       <w:r>
-        <w:t xml:space="preserve"> óptimo</w:t>
-      </w:r>
-      <w:proofErr w:type="gramEnd"/>
-      <w:r>
-        <w:t> </w:t>
+        <w:t xml:space="preserve"> óptimo </w:t>
       </w:r>
     </w:p>
     <w:p>
@@ -1336,15 +1452,7 @@
         </w:numPr>
       </w:pPr>
       <w:r>
-        <w:t xml:space="preserve">Se compararon características demográficas y factores de riesgo de los </w:t>
-      </w:r>
-      <w:proofErr w:type="gramStart"/>
-      <w:r>
-        <w:t>paciente fallecidos</w:t>
-      </w:r>
-      <w:proofErr w:type="gramEnd"/>
-      <w:r>
-        <w:t xml:space="preserve"> en UCI con los supervivientes en el grupo de estimación.</w:t>
+        <w:t>Se compararon características demográficas y factores de riesgo de los paciente fallecidos en UCI con los supervivientes en el grupo de estimación.</w:t>
       </w:r>
     </w:p>
     <w:p>
@@ -1537,39 +1645,6 @@
           <w:lang w:val="es-AR"/>
         </w:rPr>
         <w:t>, así como el destino del paciente si el riesgo es bajo. A este tipo de modelo se le llama modelo predictivo jerárquico, porque hay dos niveles de predicción.</w:t>
-      </w:r>
-    </w:p>
-    <w:p>
-      <w:pPr>
-        <w:pStyle w:val="paragraph"/>
-        <w:shd w:val="clear" w:color="auto" w:fill="FFFFFF"/>
-        <w:spacing w:before="0" w:after="0"/>
-        <w:rPr>
-          <w:color w:val="000000"/>
-          <w:lang w:val="es-AR"/>
-        </w:rPr>
-      </w:pPr>
-      <w:r>
-        <w:rPr>
-          <w:color w:val="000000"/>
-          <w:lang w:val="es-AR"/>
-        </w:rPr>
-        <w:t>Según Rosario Delgado, el modelo jerárquico de predicción de pronóstico "tiene un buen comportamiento predictivo y además</w:t>
-      </w:r>
-      <w:r>
-        <w:rPr>
-          <w:rStyle w:val="Textoennegrita"/>
-          <w:color w:val="000000"/>
-          <w:lang w:val="es-AR"/>
-        </w:rPr>
-        <w:t> permite estudiar las características más decisivas del paciente, </w:t>
-      </w:r>
-      <w:r>
-        <w:rPr>
-          <w:color w:val="000000"/>
-          <w:lang w:val="es-AR"/>
-        </w:rPr>
-        <w:t>que se convierten en factores de riesgo, para la evaluación de su riesgo de mortalidad".</w:t>
       </w:r>
     </w:p>
     <w:p>
@@ -1632,12 +1707,23 @@
           <w:lang w:val="es-AR"/>
         </w:rPr>
       </w:pPr>
-      <w:r>
+    </w:p>
+    <w:p>
+      <w:pPr>
+        <w:pStyle w:val="paragraph"/>
+        <w:shd w:val="clear" w:color="auto" w:fill="FFFFFF"/>
+        <w:spacing w:before="0" w:after="0"/>
         <w:rPr>
           <w:color w:val="000000"/>
           <w:lang w:val="es-AR"/>
         </w:rPr>
-        <w:lastRenderedPageBreak/>
+      </w:pPr>
+      <w:r>
+        <w:rPr>
+          <w:noProof/>
+          <w:color w:val="000000"/>
+          <w:lang w:val="es-AR"/>
+        </w:rPr>
         <w:drawing>
           <wp:inline distT="0" distB="0" distL="0" distR="0" wp14:anchorId="37EB17BC" wp14:editId="254E2902">
             <wp:extent cx="5400040" cy="4271645"/>
@@ -1678,35 +1764,6 @@
     <w:p>
       <w:pPr>
         <w:pStyle w:val="Prrafodelista"/>
-      </w:pPr>
-      <w:proofErr w:type="spellStart"/>
-      <w:r>
-        <w:t>Indice</w:t>
-      </w:r>
-      <w:proofErr w:type="spellEnd"/>
-      <w:r>
-        <w:t xml:space="preserve"> de </w:t>
-      </w:r>
-      <w:proofErr w:type="spellStart"/>
-      <w:r>
-        <w:t>charlson</w:t>
-      </w:r>
-      <w:proofErr w:type="spellEnd"/>
-      <w:r>
-        <w:t xml:space="preserve"> &lt;=</w:t>
-      </w:r>
-      <w:proofErr w:type="gramStart"/>
-      <w:r>
-        <w:t>3  o</w:t>
-      </w:r>
-      <w:proofErr w:type="gramEnd"/>
-      <w:r>
-        <w:t xml:space="preserve"> &gt;=4</w:t>
-      </w:r>
-    </w:p>
-    <w:p>
-      <w:pPr>
-        <w:pStyle w:val="Prrafodelista"/>
         <w:rPr>
           <w:rFonts w:ascii="Verdana" w:hAnsi="Verdana"/>
           <w:color w:val="000000"/>
@@ -1723,6 +1780,7 @@
           <w:szCs w:val="20"/>
           <w:shd w:val="clear" w:color="auto" w:fill="FFFFFF"/>
         </w:rPr>
+        <w:lastRenderedPageBreak/>
         <w:t xml:space="preserve"> índice de </w:t>
       </w:r>
       <w:proofErr w:type="spellStart"/>
@@ -1755,56 +1813,104 @@
     </w:p>
     <w:p>
       <w:pPr>
-        <w:pStyle w:val="Prrafodelista"/>
-      </w:pPr>
-      <w:r>
-        <w:t xml:space="preserve">CON EL PUNTO DE CORTE. Mostrar el árbol, explicar los criterios. </w:t>
-      </w:r>
-    </w:p>
-    <w:p>
-      <w:r>
-        <w:lastRenderedPageBreak/>
-        <w:drawing>
-          <wp:inline distT="0" distB="0" distL="0" distR="0" wp14:anchorId="09EE4B12" wp14:editId="15C29F06">
-            <wp:extent cx="4887007" cy="7230484"/>
-            <wp:effectExtent l="0" t="0" r="8890" b="8890"/>
-            <wp:docPr id="6" name="Imagen 6"/>
-            <wp:cNvGraphicFramePr>
-              <a:graphicFrameLocks xmlns:a="http://schemas.openxmlformats.org/drawingml/2006/main" noChangeAspect="1"/>
-            </wp:cNvGraphicFramePr>
-            <a:graphic xmlns:a="http://schemas.openxmlformats.org/drawingml/2006/main">
-              <a:graphicData uri="http://schemas.openxmlformats.org/drawingml/2006/picture">
-                <pic:pic xmlns:pic="http://schemas.openxmlformats.org/drawingml/2006/picture">
-                  <pic:nvPicPr>
-                    <pic:cNvPr id="1" name=""/>
-                    <pic:cNvPicPr/>
-                  </pic:nvPicPr>
-                  <pic:blipFill>
-                    <a:blip r:embed="rId11"/>
-                    <a:stretch>
-                      <a:fillRect/>
-                    </a:stretch>
-                  </pic:blipFill>
-                  <pic:spPr>
-                    <a:xfrm>
-                      <a:off x="0" y="0"/>
-                      <a:ext cx="4887007" cy="7230484"/>
-                    </a:xfrm>
-                    <a:prstGeom prst="rect">
-                      <a:avLst/>
-                    </a:prstGeom>
-                  </pic:spPr>
-                </pic:pic>
-              </a:graphicData>
-            </a:graphic>
-          </wp:inline>
-        </w:drawing>
+        <w:pStyle w:val="Ttulo1"/>
+        <w:jc w:val="center"/>
+        <w:rPr>
+          <w:b/>
+          <w:bCs/>
+          <w:u w:val="single"/>
+        </w:rPr>
+      </w:pPr>
+      <w:r>
+        <w:rPr>
+          <w:b/>
+          <w:bCs/>
+          <w:u w:val="single"/>
+        </w:rPr>
+        <w:t>Conclusión</w:t>
       </w:r>
     </w:p>
     <w:p>
       <w:pPr>
         <w:jc w:val="both"/>
       </w:pPr>
+      <w:r>
+        <w:t xml:space="preserve">El uso de estos avances tecnológicos, permiten ayudar en los diferentes procesos de las </w:t>
+      </w:r>
+    </w:p>
+    <w:p>
+      <w:pPr>
+        <w:jc w:val="both"/>
+      </w:pPr>
+      <w:r>
+        <w:t xml:space="preserve">instituciones de salud como en la predicción y diagnóstico de enfermedades. Dentro de </w:t>
+      </w:r>
+    </w:p>
+    <w:p>
+      <w:pPr>
+        <w:jc w:val="both"/>
+      </w:pPr>
+      <w:r>
+        <w:t xml:space="preserve">estas, la sepsis es considerada como una afección con alta tasa de mortalidad </w:t>
+      </w:r>
+    </w:p>
+    <w:p>
+      <w:pPr>
+        <w:jc w:val="both"/>
+      </w:pPr>
+      <w:r>
+        <w:t xml:space="preserve">especialmente en las unidades de cuidados intensivos. </w:t>
+      </w:r>
+    </w:p>
+    <w:p>
+      <w:pPr>
+        <w:jc w:val="both"/>
+      </w:pPr>
+    </w:p>
+    <w:p>
+      <w:pPr>
+        <w:jc w:val="both"/>
+      </w:pPr>
+      <w:r>
+        <w:t xml:space="preserve">Uno de los grandes problemas que se tiene al querer implementar un modelo de aprendizaje de máquina dentro de un contexto empresarial, es que la parte de negocios o administrativa, necesita conocer cómo es que este modelo toma ciertas decisiones, o a partir de qué predice cierto valor, y esto es muy complicado  si nosotros utilizamos </w:t>
+      </w:r>
+      <w:r>
+        <w:t>técnicas</w:t>
+      </w:r>
+      <w:r>
+        <w:t xml:space="preserve"> de caja negra como las redes neuronales artificiales.</w:t>
+      </w:r>
+    </w:p>
+    <w:p>
+      <w:pPr>
+        <w:jc w:val="both"/>
+      </w:pPr>
+    </w:p>
+    <w:p>
+      <w:pPr>
+        <w:jc w:val="both"/>
+      </w:pPr>
+      <w:r>
+        <w:t xml:space="preserve">Pero hay otras técnicas de caja blanca que nos permiten ver cómo es que funcionan estas </w:t>
+      </w:r>
+      <w:r>
+        <w:t>técnicas</w:t>
+      </w:r>
+      <w:r>
+        <w:t xml:space="preserve">, y </w:t>
+      </w:r>
+      <w:r>
+        <w:t>aquí</w:t>
+      </w:r>
+      <w:r>
+        <w:t xml:space="preserve"> tenemos por ejemplo los árboles de </w:t>
+      </w:r>
+      <w:r>
+        <w:t>decisión</w:t>
+      </w:r>
+      <w:r>
+        <w:t>, entonces podemos explicarlo inclusive para personas ajenas al contexto del aprendizaje de máquina.</w:t>
+      </w:r>
     </w:p>
     <w:sectPr>
       <w:pgSz w:w="11906" w:h="16838"/>

</xml_diff>

<commit_message>
Actualizando documentación ML, tercera iteración
</commit_message>
<xml_diff>
--- a/Documentación/Documentacion Machine Learning MEDINOVA V2.0.docx
+++ b/Documentación/Documentacion Machine Learning MEDINOVA V2.0.docx
@@ -81,6 +81,327 @@
           <w:u w:val="single"/>
         </w:rPr>
       </w:pPr>
+    </w:p>
+    <w:p>
+      <w:pPr>
+        <w:pStyle w:val="Ttulo1"/>
+        <w:jc w:val="center"/>
+        <w:rPr>
+          <w:b/>
+          <w:bCs/>
+          <w:u w:val="single"/>
+        </w:rPr>
+      </w:pPr>
+    </w:p>
+    <w:p>
+      <w:pPr>
+        <w:pStyle w:val="Ttulo1"/>
+        <w:numPr>
+          <w:ilvl w:val="0"/>
+          <w:numId w:val="8"/>
+        </w:numPr>
+        <w:jc w:val="center"/>
+        <w:rPr>
+          <w:rStyle w:val="s1ppyq"/>
+          <w:b/>
+          <w:bCs/>
+          <w:color w:val="FF0000"/>
+        </w:rPr>
+      </w:pPr>
+      <w:r>
+        <w:rPr>
+          <w:rStyle w:val="s1ppyq"/>
+          <w:b/>
+          <w:bCs/>
+          <w:color w:val="FF0000"/>
+        </w:rPr>
+        <w:t>M</w:t>
+      </w:r>
+      <w:r>
+        <w:rPr>
+          <w:rStyle w:val="s1ppyq"/>
+          <w:b/>
+          <w:bCs/>
+          <w:color w:val="FF0000"/>
+        </w:rPr>
+        <w:t>odelo de predicción de sepsis a partir de datos históricos de pacientes en una UCI</w:t>
+      </w:r>
+    </w:p>
+    <w:p>
+      <w:pPr>
+        <w:rPr>
+          <w:color w:val="FF0000"/>
+        </w:rPr>
+      </w:pPr>
+    </w:p>
+    <w:p>
+      <w:pPr>
+        <w:pStyle w:val="Prrafodelista"/>
+        <w:numPr>
+          <w:ilvl w:val="0"/>
+          <w:numId w:val="8"/>
+        </w:numPr>
+        <w:rPr>
+          <w:rStyle w:val="s1ppyq"/>
+          <w:rFonts w:asciiTheme="majorHAnsi" w:eastAsiaTheme="majorEastAsia" w:hAnsiTheme="majorHAnsi" w:cstheme="majorBidi"/>
+          <w:b/>
+          <w:bCs/>
+          <w:color w:val="FF0000"/>
+          <w:sz w:val="32"/>
+          <w:szCs w:val="32"/>
+        </w:rPr>
+      </w:pPr>
+      <w:r>
+        <w:rPr>
+          <w:rStyle w:val="s1ppyq"/>
+          <w:rFonts w:asciiTheme="majorHAnsi" w:eastAsiaTheme="majorEastAsia" w:hAnsiTheme="majorHAnsi" w:cstheme="majorBidi"/>
+          <w:b/>
+          <w:bCs/>
+          <w:color w:val="FF0000"/>
+          <w:sz w:val="32"/>
+          <w:szCs w:val="32"/>
+        </w:rPr>
+        <w:t>Modelo de predicción de mortalidad de pacientes ingresados en UCI</w:t>
+      </w:r>
+    </w:p>
+    <w:p>
+      <w:pPr>
+        <w:pStyle w:val="Prrafodelista"/>
+        <w:rPr>
+          <w:rStyle w:val="s1ppyq"/>
+          <w:rFonts w:asciiTheme="majorHAnsi" w:eastAsiaTheme="majorEastAsia" w:hAnsiTheme="majorHAnsi" w:cstheme="majorBidi"/>
+          <w:b/>
+          <w:bCs/>
+          <w:color w:val="FF0000"/>
+          <w:sz w:val="32"/>
+          <w:szCs w:val="32"/>
+        </w:rPr>
+      </w:pPr>
+    </w:p>
+    <w:p>
+      <w:pPr>
+        <w:pStyle w:val="Prrafodelista"/>
+        <w:rPr>
+          <w:rStyle w:val="s1ppyq"/>
+          <w:rFonts w:asciiTheme="majorHAnsi" w:eastAsiaTheme="majorEastAsia" w:hAnsiTheme="majorHAnsi" w:cstheme="majorBidi"/>
+          <w:b/>
+          <w:bCs/>
+          <w:color w:val="FF0000"/>
+          <w:sz w:val="32"/>
+          <w:szCs w:val="32"/>
+        </w:rPr>
+      </w:pPr>
+    </w:p>
+    <w:p>
+      <w:pPr>
+        <w:pStyle w:val="Prrafodelista"/>
+        <w:rPr>
+          <w:rStyle w:val="s1ppyq"/>
+          <w:rFonts w:asciiTheme="majorHAnsi" w:eastAsiaTheme="majorEastAsia" w:hAnsiTheme="majorHAnsi" w:cstheme="majorBidi"/>
+          <w:b/>
+          <w:bCs/>
+          <w:color w:val="FF0000"/>
+          <w:sz w:val="32"/>
+          <w:szCs w:val="32"/>
+        </w:rPr>
+      </w:pPr>
+    </w:p>
+    <w:p>
+      <w:pPr>
+        <w:pStyle w:val="Prrafodelista"/>
+        <w:rPr>
+          <w:rStyle w:val="s1ppyq"/>
+          <w:rFonts w:asciiTheme="majorHAnsi" w:eastAsiaTheme="majorEastAsia" w:hAnsiTheme="majorHAnsi" w:cstheme="majorBidi"/>
+          <w:b/>
+          <w:bCs/>
+          <w:color w:val="FF0000"/>
+          <w:sz w:val="32"/>
+          <w:szCs w:val="32"/>
+        </w:rPr>
+      </w:pPr>
+    </w:p>
+    <w:p>
+      <w:pPr>
+        <w:pStyle w:val="Prrafodelista"/>
+        <w:rPr>
+          <w:rStyle w:val="s1ppyq"/>
+          <w:rFonts w:asciiTheme="majorHAnsi" w:eastAsiaTheme="majorEastAsia" w:hAnsiTheme="majorHAnsi" w:cstheme="majorBidi"/>
+          <w:b/>
+          <w:bCs/>
+          <w:color w:val="FF0000"/>
+          <w:sz w:val="32"/>
+          <w:szCs w:val="32"/>
+        </w:rPr>
+      </w:pPr>
+    </w:p>
+    <w:p/>
+    <w:p>
+      <w:pPr>
+        <w:jc w:val="right"/>
+      </w:pPr>
+      <w:r>
+        <w:rPr>
+          <w:noProof/>
+        </w:rPr>
+        <w:drawing>
+          <wp:inline distT="0" distB="0" distL="0" distR="0" wp14:anchorId="0C10A1EC" wp14:editId="191F0E9A">
+            <wp:extent cx="2924175" cy="1819275"/>
+            <wp:effectExtent l="0" t="0" r="0" b="0"/>
+            <wp:docPr id="11" name="Imagen 11"/>
+            <wp:cNvGraphicFramePr>
+              <a:graphicFrameLocks xmlns:a="http://schemas.openxmlformats.org/drawingml/2006/main" noChangeAspect="1"/>
+            </wp:cNvGraphicFramePr>
+            <a:graphic xmlns:a="http://schemas.openxmlformats.org/drawingml/2006/main">
+              <a:graphicData uri="http://schemas.openxmlformats.org/drawingml/2006/picture">
+                <pic:pic xmlns:pic="http://schemas.openxmlformats.org/drawingml/2006/picture">
+                  <pic:nvPicPr>
+                    <pic:cNvPr id="0" name="Picture 2"/>
+                    <pic:cNvPicPr>
+                      <a:picLocks noChangeAspect="1" noChangeArrowheads="1"/>
+                    </pic:cNvPicPr>
+                  </pic:nvPicPr>
+                  <pic:blipFill>
+                    <a:blip r:embed="rId6">
+                      <a:extLst>
+                        <a:ext uri="{28A0092B-C50C-407E-A947-70E740481C1C}">
+                          <a14:useLocalDpi xmlns:a14="http://schemas.microsoft.com/office/drawing/2010/main" val="0"/>
+                        </a:ext>
+                      </a:extLst>
+                    </a:blip>
+                    <a:srcRect/>
+                    <a:stretch>
+                      <a:fillRect/>
+                    </a:stretch>
+                  </pic:blipFill>
+                  <pic:spPr bwMode="auto">
+                    <a:xfrm>
+                      <a:off x="0" y="0"/>
+                      <a:ext cx="2924175" cy="1819275"/>
+                    </a:xfrm>
+                    <a:prstGeom prst="rect">
+                      <a:avLst/>
+                    </a:prstGeom>
+                    <a:noFill/>
+                    <a:ln>
+                      <a:noFill/>
+                    </a:ln>
+                  </pic:spPr>
+                </pic:pic>
+              </a:graphicData>
+            </a:graphic>
+          </wp:inline>
+        </w:drawing>
+      </w:r>
+    </w:p>
+    <w:p>
+      <w:pPr>
+        <w:pStyle w:val="Ttulo1"/>
+        <w:jc w:val="center"/>
+        <w:rPr>
+          <w:b/>
+          <w:bCs/>
+          <w:u w:val="single"/>
+        </w:rPr>
+      </w:pPr>
+      <w:r>
+        <w:rPr>
+          <w:b/>
+          <w:bCs/>
+          <w:u w:val="single"/>
+        </w:rPr>
+        <w:lastRenderedPageBreak/>
+        <w:t>Ruta de trabajo</w:t>
+      </w:r>
+    </w:p>
+    <w:p>
+      <w:pPr>
+        <w:pStyle w:val="Ttulo1"/>
+        <w:jc w:val="center"/>
+        <w:rPr>
+          <w:b/>
+          <w:bCs/>
+          <w:u w:val="single"/>
+        </w:rPr>
+      </w:pPr>
+      <w:r>
+        <w:rPr>
+          <w:b/>
+          <w:bCs/>
+          <w:noProof/>
+          <w:u w:val="single"/>
+        </w:rPr>
+        <w:drawing>
+          <wp:inline distT="0" distB="0" distL="0" distR="0" wp14:anchorId="5AE2202A" wp14:editId="0E6BDB80">
+            <wp:extent cx="5400675" cy="3209925"/>
+            <wp:effectExtent l="0" t="0" r="0" b="0"/>
+            <wp:docPr id="10" name="Imagen 10"/>
+            <wp:cNvGraphicFramePr>
+              <a:graphicFrameLocks xmlns:a="http://schemas.openxmlformats.org/drawingml/2006/main" noChangeAspect="1"/>
+            </wp:cNvGraphicFramePr>
+            <a:graphic xmlns:a="http://schemas.openxmlformats.org/drawingml/2006/main">
+              <a:graphicData uri="http://schemas.openxmlformats.org/drawingml/2006/picture">
+                <pic:pic xmlns:pic="http://schemas.openxmlformats.org/drawingml/2006/picture">
+                  <pic:nvPicPr>
+                    <pic:cNvPr id="0" name="Picture 1"/>
+                    <pic:cNvPicPr>
+                      <a:picLocks noChangeAspect="1" noChangeArrowheads="1"/>
+                    </pic:cNvPicPr>
+                  </pic:nvPicPr>
+                  <pic:blipFill>
+                    <a:blip r:embed="rId7">
+                      <a:extLst>
+                        <a:ext uri="{28A0092B-C50C-407E-A947-70E740481C1C}">
+                          <a14:useLocalDpi xmlns:a14="http://schemas.microsoft.com/office/drawing/2010/main" val="0"/>
+                        </a:ext>
+                      </a:extLst>
+                    </a:blip>
+                    <a:srcRect/>
+                    <a:stretch>
+                      <a:fillRect/>
+                    </a:stretch>
+                  </pic:blipFill>
+                  <pic:spPr bwMode="auto">
+                    <a:xfrm>
+                      <a:off x="0" y="0"/>
+                      <a:ext cx="5400675" cy="3209925"/>
+                    </a:xfrm>
+                    <a:prstGeom prst="rect">
+                      <a:avLst/>
+                    </a:prstGeom>
+                    <a:noFill/>
+                    <a:ln>
+                      <a:noFill/>
+                    </a:ln>
+                  </pic:spPr>
+                </pic:pic>
+              </a:graphicData>
+            </a:graphic>
+          </wp:inline>
+        </w:drawing>
+      </w:r>
+    </w:p>
+    <w:p/>
+    <w:p>
+      <w:pPr>
+        <w:pStyle w:val="Ttulo1"/>
+        <w:jc w:val="center"/>
+        <w:rPr>
+          <w:b/>
+          <w:bCs/>
+          <w:u w:val="single"/>
+        </w:rPr>
+      </w:pPr>
+    </w:p>
+    <w:p>
+      <w:pPr>
+        <w:pStyle w:val="Ttulo1"/>
+        <w:jc w:val="center"/>
+        <w:rPr>
+          <w:b/>
+          <w:bCs/>
+          <w:u w:val="single"/>
+        </w:rPr>
+      </w:pPr>
       <w:r>
         <w:rPr>
           <w:b/>
@@ -120,6 +441,7 @@
         <w:t>) Solo pacientes que tuvieran al menos 3 registros de signos vitales.</w:t>
       </w:r>
     </w:p>
+    <w:p/>
     <w:p>
       <w:pPr>
         <w:pStyle w:val="Ttulo1"/>
@@ -248,9 +570,17 @@
         <w:rPr>
           <w:lang w:val="en-US"/>
         </w:rPr>
-        <w:t>hospital_expire_flag</w:t>
+        <w:t>hospital_expire_</w:t>
+      </w:r>
+      <w:proofErr w:type="gramStart"/>
+      <w:r>
+        <w:rPr>
+          <w:lang w:val="en-US"/>
+        </w:rPr>
+        <w:t>flag</w:t>
       </w:r>
       <w:proofErr w:type="spellEnd"/>
+      <w:proofErr w:type="gramEnd"/>
       <w:r>
         <w:rPr>
           <w:lang w:val="en-US"/>
@@ -350,11 +680,17 @@
         <w:rPr>
           <w:u w:val="single"/>
         </w:rPr>
+        <w:lastRenderedPageBreak/>
         <w:t>Criterios</w:t>
       </w:r>
     </w:p>
     <w:p>
       <w:pPr>
+        <w:pStyle w:val="Prrafodelista"/>
+        <w:numPr>
+          <w:ilvl w:val="0"/>
+          <w:numId w:val="9"/>
+        </w:numPr>
         <w:jc w:val="both"/>
       </w:pPr>
       <w:r>
@@ -363,28 +699,12 @@
     </w:p>
     <w:p>
       <w:pPr>
+        <w:pStyle w:val="Prrafodelista"/>
+        <w:numPr>
+          <w:ilvl w:val="0"/>
+          <w:numId w:val="9"/>
+        </w:numPr>
         <w:jc w:val="both"/>
-      </w:pPr>
-      <w:proofErr w:type="spellStart"/>
-      <w:r>
-        <w:t>Indice</w:t>
-      </w:r>
-      <w:proofErr w:type="spellEnd"/>
-      <w:r>
-        <w:t xml:space="preserve"> de </w:t>
-      </w:r>
-      <w:proofErr w:type="spellStart"/>
-      <w:r>
-        <w:t>Charlson</w:t>
-      </w:r>
-      <w:proofErr w:type="spellEnd"/>
-      <w:r>
-        <w:t>:</w:t>
-      </w:r>
-    </w:p>
-    <w:p>
-      <w:pPr>
-        <w:pStyle w:val="Prrafodelista"/>
         <w:rPr>
           <w:rFonts w:ascii="Verdana" w:hAnsi="Verdana"/>
           <w:color w:val="000000"/>
@@ -393,27 +713,42 @@
           <w:shd w:val="clear" w:color="auto" w:fill="FFFFFF"/>
         </w:rPr>
       </w:pPr>
-      <w:r>
-        <w:t>•</w:t>
-      </w:r>
-      <w:r>
-        <w:tab/>
-        <w:t xml:space="preserve">El índice de comorbilidad de </w:t>
-      </w:r>
       <w:proofErr w:type="spellStart"/>
       <w:r>
+        <w:t>Indice</w:t>
+      </w:r>
+      <w:proofErr w:type="spellEnd"/>
+      <w:r>
+        <w:t xml:space="preserve"> de </w:t>
+      </w:r>
+      <w:proofErr w:type="spellStart"/>
+      <w:r>
         <w:t>Charlson</w:t>
       </w:r>
       <w:proofErr w:type="spellEnd"/>
       <w:r>
-        <w:t xml:space="preserve"> es un instrumento que predice las complicaciones de la suma de ciertas enfermedades, como la capacidad funcional al </w:t>
-      </w:r>
-      <w:r>
-        <w:lastRenderedPageBreak/>
-        <w:t>alta y la mortalidad</w:t>
-      </w:r>
-      <w:r>
-        <w:t xml:space="preserve">. </w:t>
+        <w:t>:</w:t>
+      </w:r>
+      <w:r>
+        <w:t xml:space="preserve"> </w:t>
+      </w:r>
+      <w:r>
+        <w:t>E</w:t>
+      </w:r>
+      <w:r>
+        <w:t xml:space="preserve">s un </w:t>
+      </w:r>
+      <w:r>
+        <w:t>í</w:t>
+      </w:r>
+      <w:r>
+        <w:t xml:space="preserve">ndice de comorbilidad </w:t>
+      </w:r>
+      <w:r>
+        <w:t>que se usa como</w:t>
+      </w:r>
+      <w:r>
+        <w:t xml:space="preserve"> un instrumento que predice las complicaciones de la suma de ciertas enfermedades, como la capacidad funcional al alta y la mortalidad. </w:t>
       </w:r>
       <w:r>
         <w:rPr>
@@ -450,15 +785,33 @@
     </w:p>
     <w:p>
       <w:pPr>
-        <w:jc w:val="both"/>
-      </w:pPr>
-    </w:p>
-    <w:p>
-      <w:pPr>
-        <w:jc w:val="both"/>
-      </w:pPr>
-    </w:p>
-    <w:p/>
+        <w:pStyle w:val="Ttulo1"/>
+        <w:jc w:val="center"/>
+        <w:rPr>
+          <w:b/>
+          <w:bCs/>
+          <w:u w:val="single"/>
+        </w:rPr>
+      </w:pPr>
+      <w:r>
+        <w:rPr>
+          <w:b/>
+          <w:bCs/>
+          <w:u w:val="single"/>
+        </w:rPr>
+        <w:t xml:space="preserve">Para la </w:t>
+      </w:r>
+      <w:proofErr w:type="gramStart"/>
+      <w:r>
+        <w:rPr>
+          <w:b/>
+          <w:bCs/>
+          <w:u w:val="single"/>
+        </w:rPr>
+        <w:t>primer iteración</w:t>
+      </w:r>
+      <w:proofErr w:type="gramEnd"/>
+    </w:p>
     <w:p>
       <w:pPr>
         <w:pStyle w:val="Ttulo2"/>
@@ -511,7 +864,25 @@
         <w:t>-Presión arterial sistólica &lt;= 100 mmHg</w:t>
       </w:r>
     </w:p>
-    <w:p/>
+    <w:p>
+      <w:pPr>
+        <w:pStyle w:val="Ttulo1"/>
+        <w:jc w:val="center"/>
+        <w:rPr>
+          <w:b/>
+          <w:bCs/>
+          <w:u w:val="single"/>
+        </w:rPr>
+      </w:pPr>
+      <w:r>
+        <w:rPr>
+          <w:b/>
+          <w:bCs/>
+          <w:u w:val="single"/>
+        </w:rPr>
+        <w:t>Para la segunda iteración</w:t>
+      </w:r>
+    </w:p>
     <w:p>
       <w:pPr>
         <w:pStyle w:val="Ttulo2"/>
@@ -545,7 +916,15 @@
         <w:jc w:val="center"/>
       </w:pPr>
       <w:r>
-        <w:t>&gt;3  =&gt; Fallo orgánico</w:t>
+        <w:t>&gt;</w:t>
+      </w:r>
+      <w:proofErr w:type="gramStart"/>
+      <w:r>
+        <w:t>3  =</w:t>
+      </w:r>
+      <w:proofErr w:type="gramEnd"/>
+      <w:r>
+        <w:t>&gt; Fallo orgánico</w:t>
       </w:r>
     </w:p>
     <w:p>
@@ -609,7 +988,16 @@
         </w:numPr>
       </w:pPr>
       <w:r>
-        <w:t>SAPS-II:estimacion de la gravedad y mortalidad</w:t>
+        <w:lastRenderedPageBreak/>
+        <w:t>SAPS-</w:t>
+      </w:r>
+      <w:proofErr w:type="gramStart"/>
+      <w:r>
+        <w:t>II:estimacion</w:t>
+      </w:r>
+      <w:proofErr w:type="gramEnd"/>
+      <w:r>
+        <w:t xml:space="preserve"> de la gravedad y mortalidad</w:t>
       </w:r>
       <w:r>
         <w:t xml:space="preserve">, </w:t>
@@ -650,7 +1038,6 @@
         <w:rPr>
           <w:lang w:val="en-US"/>
         </w:rPr>
-        <w:lastRenderedPageBreak/>
         <w:t>-SBP</w:t>
       </w:r>
     </w:p>
@@ -745,12 +1132,26 @@
           <w:u w:val="single"/>
         </w:rPr>
       </w:pPr>
+      <w:proofErr w:type="gramStart"/>
       <w:r>
         <w:rPr>
           <w:u w:val="single"/>
         </w:rPr>
         <w:lastRenderedPageBreak/>
-        <w:t>Datos generales a tomar:</w:t>
+        <w:t>Datos generales a tomar</w:t>
+      </w:r>
+      <w:proofErr w:type="gramEnd"/>
+      <w:r>
+        <w:rPr>
+          <w:u w:val="single"/>
+        </w:rPr>
+        <w:t xml:space="preserve"> de las tablas de MIMIC-III</w:t>
+      </w:r>
+      <w:r>
+        <w:rPr>
+          <w:u w:val="single"/>
+        </w:rPr>
+        <w:t>:</w:t>
       </w:r>
     </w:p>
     <w:p>
@@ -777,7 +1178,7 @@
                     <pic:cNvPicPr/>
                   </pic:nvPicPr>
                   <pic:blipFill>
-                    <a:blip r:embed="rId6"/>
+                    <a:blip r:embed="rId8"/>
                     <a:stretch>
                       <a:fillRect/>
                     </a:stretch>
@@ -846,7 +1247,15 @@
         <w:t>O</w:t>
       </w:r>
       <w:r>
-        <w:t xml:space="preserve">scila entre 0 y 3 puntos; en caso de obtener una puntuación de 2 o más puntos, se asocia a un riesgo más alto de mortalidad o estancia prolongada en UCI. Una puntuación baja, no reduce la probabilidad de que un paciente padezca sepsis, se recomienda seguir monitoreando y evaluando el estado de este. Una puntuación alta por su parte, permite la adopción de medidas específicas de tratamiento que incluye la evaluación del puntaje </w:t>
+        <w:t xml:space="preserve">scila entre 0 y 3 puntos; en caso de obtener una puntuación de 2 o más puntos, se asocia a un riesgo más alto de mortalidad o estancia prolongada en UCI. Una puntuación baja, no reduce la probabilidad de que un paciente padezca sepsis, se recomienda seguir monitoreando y evaluando el estado de este. Una puntuación alta por su </w:t>
+      </w:r>
+      <w:proofErr w:type="gramStart"/>
+      <w:r>
+        <w:t>parte,</w:t>
+      </w:r>
+      <w:proofErr w:type="gramEnd"/>
+      <w:r>
+        <w:t xml:space="preserve"> permite la adopción de medidas específicas de tratamiento que incluye la evaluación del puntaje </w:t>
       </w:r>
       <w:r>
         <w:t>SOFA (W. Seymour et al., 2016).</w:t>
@@ -877,7 +1286,15 @@
       </w:r>
       <w:r>
         <w:lastRenderedPageBreak/>
-        <w:t xml:space="preserve">fallo orgánico. El incremento en esta puntuación durante las primeras horas de ingreso, refleja un riesgo en la mortalidad superior al 49%, y una puntuación mayor de 15 puntos refleja una mortalidad mayor al 90% (Moreno et al., 1999). </w:t>
+        <w:t xml:space="preserve">fallo orgánico. El incremento en esta puntuación durante las primeras horas de </w:t>
+      </w:r>
+      <w:proofErr w:type="gramStart"/>
+      <w:r>
+        <w:t>ingreso,</w:t>
+      </w:r>
+      <w:proofErr w:type="gramEnd"/>
+      <w:r>
+        <w:t xml:space="preserve"> refleja un riesgo en la mortalidad superior al 49%, y una puntuación mayor de 15 puntos refleja una mortalidad mayor al 90% (Moreno et al., 1999). </w:t>
       </w:r>
     </w:p>
     <w:p>
@@ -894,8 +1311,13 @@
         <w:pStyle w:val="Prrafodelista"/>
         <w:jc w:val="both"/>
       </w:pPr>
-      <w:r>
-        <w:t>además los puntos asignados a cada uno:</w:t>
+      <w:proofErr w:type="gramStart"/>
+      <w:r>
+        <w:t>además</w:t>
+      </w:r>
+      <w:proofErr w:type="gramEnd"/>
+      <w:r>
+        <w:t xml:space="preserve"> los puntos asignados a cada uno:</w:t>
       </w:r>
     </w:p>
     <w:p>
@@ -922,7 +1344,7 @@
                     <pic:cNvPicPr/>
                   </pic:nvPicPr>
                   <pic:blipFill>
-                    <a:blip r:embed="rId7"/>
+                    <a:blip r:embed="rId9"/>
                     <a:stretch>
                       <a:fillRect/>
                     </a:stretch>
@@ -945,6 +1367,33 @@
     </w:p>
     <w:p>
       <w:pPr>
+        <w:pStyle w:val="Ttulo1"/>
+        <w:jc w:val="center"/>
+        <w:rPr>
+          <w:b/>
+          <w:bCs/>
+          <w:u w:val="single"/>
+        </w:rPr>
+      </w:pPr>
+      <w:r>
+        <w:rPr>
+          <w:b/>
+          <w:bCs/>
+          <w:u w:val="single"/>
+        </w:rPr>
+        <w:t>A implementar en una tercera iteración</w:t>
+      </w:r>
+      <w:r>
+        <w:rPr>
+          <w:b/>
+          <w:bCs/>
+          <w:u w:val="single"/>
+        </w:rPr>
+        <w:t xml:space="preserve">: </w:t>
+      </w:r>
+    </w:p>
+    <w:p>
+      <w:pPr>
         <w:jc w:val="center"/>
       </w:pPr>
       <w:r>
@@ -984,7 +1433,7 @@
                     <pic:cNvPicPr/>
                   </pic:nvPicPr>
                   <pic:blipFill>
-                    <a:blip r:embed="rId8"/>
+                    <a:blip r:embed="rId10"/>
                     <a:stretch>
                       <a:fillRect/>
                     </a:stretch>
@@ -1230,8 +1679,8 @@
         </w:rPr>
         <w:lastRenderedPageBreak/>
         <w:drawing>
-          <wp:inline distT="0" distB="0" distL="0" distR="0" wp14:anchorId="51B35AAD" wp14:editId="1F3B745F">
-            <wp:extent cx="5400040" cy="3279140"/>
+          <wp:inline distT="0" distB="0" distL="0" distR="0" wp14:anchorId="51B35AAD" wp14:editId="1033DCEB">
+            <wp:extent cx="3016250" cy="2070100"/>
             <wp:effectExtent l="0" t="0" r="0" b="0"/>
             <wp:docPr id="4" name="Imagen 4" descr="Interfaz de usuario gráfica, Texto, Aplicación, Carta&#10;&#10;Descripción generada automáticamente"/>
             <wp:cNvGraphicFramePr>
@@ -1244,20 +1693,27 @@
                     <pic:cNvPr id="4" name="Imagen 4" descr="Interfaz de usuario gráfica, Texto, Aplicación, Carta&#10;&#10;Descripción generada automáticamente"/>
                     <pic:cNvPicPr/>
                   </pic:nvPicPr>
-                  <pic:blipFill>
-                    <a:blip r:embed="rId9"/>
-                    <a:stretch>
-                      <a:fillRect/>
-                    </a:stretch>
+                  <pic:blipFill rotWithShape="1">
+                    <a:blip r:embed="rId11"/>
+                    <a:srcRect r="11522"/>
+                    <a:stretch/>
                   </pic:blipFill>
-                  <pic:spPr>
+                  <pic:spPr bwMode="auto">
                     <a:xfrm>
                       <a:off x="0" y="0"/>
-                      <a:ext cx="5400040" cy="3279140"/>
+                      <a:ext cx="3026991" cy="2077472"/>
                     </a:xfrm>
                     <a:prstGeom prst="rect">
                       <a:avLst/>
                     </a:prstGeom>
+                    <a:ln>
+                      <a:noFill/>
+                    </a:ln>
+                    <a:extLst>
+                      <a:ext uri="{53640926-AAD7-44D8-BBD7-CCE9431645EC}">
+                        <a14:shadowObscured xmlns:a14="http://schemas.microsoft.com/office/drawing/2010/main"/>
+                      </a:ext>
+                    </a:extLst>
                   </pic:spPr>
                 </pic:pic>
               </a:graphicData>
@@ -1298,41 +1754,74 @@
         <w:jc w:val="both"/>
       </w:pPr>
       <w:r>
+        <w:t xml:space="preserve">Trabajos de la </w:t>
+      </w:r>
+      <w:proofErr w:type="gramStart"/>
+      <w:r>
+        <w:t>tercer iteración</w:t>
+      </w:r>
+      <w:proofErr w:type="gramEnd"/>
+      <w:r>
+        <w:t>:</w:t>
+      </w:r>
+    </w:p>
+    <w:p>
+      <w:pPr>
+        <w:pStyle w:val="Prrafodelista"/>
+        <w:numPr>
+          <w:ilvl w:val="0"/>
+          <w:numId w:val="4"/>
+        </w:numPr>
+        <w:jc w:val="both"/>
+      </w:pPr>
+      <w:r>
         <w:t>Pruebo con otro modelo de clasificación.</w:t>
       </w:r>
     </w:p>
     <w:p>
       <w:pPr>
+        <w:pStyle w:val="Prrafodelista"/>
+        <w:numPr>
+          <w:ilvl w:val="0"/>
+          <w:numId w:val="4"/>
+        </w:numPr>
         <w:jc w:val="both"/>
-        <w:rPr>
-          <w:u w:val="single"/>
-        </w:rPr>
-      </w:pPr>
-    </w:p>
-    <w:p>
-      <w:pPr>
+      </w:pPr>
+      <w:r>
+        <w:t>Agregar más datos de MIMIC-IV que sigue la misma estructura</w:t>
+      </w:r>
+    </w:p>
+    <w:p>
+      <w:pPr>
+        <w:pStyle w:val="Prrafodelista"/>
+        <w:numPr>
+          <w:ilvl w:val="0"/>
+          <w:numId w:val="4"/>
+        </w:numPr>
         <w:jc w:val="both"/>
       </w:pPr>
       <w:r>
+        <w:t>Finalmente,</w:t>
+      </w:r>
+      <w:r>
+        <w:t xml:space="preserve"> mediante el uso de pipelines, se </w:t>
+      </w:r>
+      <w:r>
+        <w:t>evaluó</w:t>
+      </w:r>
+      <w:r>
+        <w:t xml:space="preserve"> el modelo </w:t>
+      </w:r>
+      <w:proofErr w:type="gramStart"/>
+      <w:r>
+        <w:t>más</w:t>
+      </w:r>
+      <w:r>
+        <w:t xml:space="preserve"> óptimo</w:t>
+      </w:r>
+      <w:proofErr w:type="gramEnd"/>
+      <w:r>
         <w:t> </w:t>
-      </w:r>
-      <w:r>
-        <w:t>Finalmente,</w:t>
-      </w:r>
-      <w:r>
-        <w:t xml:space="preserve"> mediante el uso de pipelines, se </w:t>
-      </w:r>
-      <w:r>
-        <w:t>evaluó</w:t>
-      </w:r>
-      <w:r>
-        <w:t xml:space="preserve"> el modelo </w:t>
-      </w:r>
-      <w:r>
-        <w:t>más</w:t>
-      </w:r>
-      <w:r>
-        <w:t xml:space="preserve"> óptimo </w:t>
       </w:r>
     </w:p>
     <w:p>
@@ -1376,69 +1865,36 @@
     <w:p/>
     <w:p>
       <w:r>
-        <w:rPr>
-          <w:color w:val="000000"/>
-          <w:sz w:val="27"/>
-          <w:szCs w:val="27"/>
-          <w:shd w:val="clear" w:color="auto" w:fill="FFFFFF"/>
-        </w:rPr>
         <w:t>Un </w:t>
       </w:r>
       <w:r>
         <w:rPr>
-          <w:rStyle w:val="Textoennegrita"/>
-          <w:color w:val="000000"/>
-          <w:sz w:val="27"/>
-          <w:szCs w:val="27"/>
-          <w:shd w:val="clear" w:color="auto" w:fill="FFFFFF"/>
+          <w:b/>
+          <w:bCs/>
         </w:rPr>
         <w:t>nuevo modelo predictivo matemático </w:t>
       </w:r>
       <w:r>
-        <w:rPr>
-          <w:color w:val="000000"/>
-          <w:sz w:val="27"/>
-          <w:szCs w:val="27"/>
-          <w:shd w:val="clear" w:color="auto" w:fill="FFFFFF"/>
-        </w:rPr>
         <w:t>elaborado desde la Inteligencia Artificial </w:t>
       </w:r>
       <w:r>
         <w:rPr>
-          <w:rStyle w:val="Textoennegrita"/>
-          <w:color w:val="000000"/>
-          <w:sz w:val="27"/>
-          <w:szCs w:val="27"/>
-          <w:shd w:val="clear" w:color="auto" w:fill="FFFFFF"/>
+          <w:b/>
+          <w:bCs/>
         </w:rPr>
         <w:t>evalúa el riesgo de morir </w:t>
       </w:r>
       <w:r>
-        <w:rPr>
-          <w:color w:val="000000"/>
-          <w:sz w:val="27"/>
-          <w:szCs w:val="27"/>
-          <w:shd w:val="clear" w:color="auto" w:fill="FFFFFF"/>
-        </w:rPr>
         <w:t>de los pacientes ingresados en las Unidades de Cuidados Intensivos (UCI) de los hospitales y </w:t>
       </w:r>
       <w:r>
         <w:rPr>
-          <w:rStyle w:val="Textoennegrita"/>
-          <w:color w:val="000000"/>
-          <w:sz w:val="27"/>
-          <w:szCs w:val="27"/>
-          <w:shd w:val="clear" w:color="auto" w:fill="FFFFFF"/>
+          <w:b/>
+          <w:bCs/>
         </w:rPr>
         <w:t>facilita la toma de decisiones</w:t>
       </w:r>
       <w:r>
-        <w:rPr>
-          <w:color w:val="000000"/>
-          <w:sz w:val="27"/>
-          <w:szCs w:val="27"/>
-          <w:shd w:val="clear" w:color="auto" w:fill="FFFFFF"/>
-        </w:rPr>
         <w:t> de los profesionales médicos.</w:t>
       </w:r>
     </w:p>
@@ -1452,7 +1908,15 @@
         </w:numPr>
       </w:pPr>
       <w:r>
-        <w:t>Se compararon características demográficas y factores de riesgo de los paciente fallecidos en UCI con los supervivientes en el grupo de estimación.</w:t>
+        <w:t xml:space="preserve">Se compararon características demográficas y factores de riesgo de los </w:t>
+      </w:r>
+      <w:proofErr w:type="gramStart"/>
+      <w:r>
+        <w:t>paciente fallecidos</w:t>
+      </w:r>
+      <w:proofErr w:type="gramEnd"/>
+      <w:r>
+        <w:t xml:space="preserve"> en UCI con los supervivientes en el grupo de estimación.</w:t>
       </w:r>
     </w:p>
     <w:p>
@@ -1500,17 +1964,22 @@
         </w:numPr>
       </w:pPr>
       <w:r>
-        <w:lastRenderedPageBreak/>
         <w:t xml:space="preserve">Entre los diagnósticos de patología médica el diagnóstico asociado con mayor mortalidad fue el </w:t>
       </w:r>
       <w:r>
         <w:rPr>
-          <w:highlight w:val="magenta"/>
+          <w:color w:val="FF0000"/>
         </w:rPr>
         <w:t>hematológico</w:t>
       </w:r>
       <w:r>
-        <w:t xml:space="preserve">, ya que una cuarta parte delos pacientes que ingresaron por este motivo fallecieron. </w:t>
+        <w:t>, ya que una cuarta parte de</w:t>
+      </w:r>
+      <w:r>
+        <w:t xml:space="preserve"> </w:t>
+      </w:r>
+      <w:r>
+        <w:t xml:space="preserve">los pacientes que ingresaron por este motivo fallecieron. </w:t>
       </w:r>
     </w:p>
     <w:p>
@@ -1522,7 +1991,16 @@
         </w:numPr>
       </w:pPr>
       <w:r>
-        <w:t>Mientras que la mortalidad más baja fue la de los pacientes que ingresaron por causas metabólicas.</w:t>
+        <w:t xml:space="preserve">Mientras que la mortalidad más baja fue la de los pacientes que ingresaron por causas </w:t>
+      </w:r>
+      <w:r>
+        <w:rPr>
+          <w:color w:val="FF0000"/>
+        </w:rPr>
+        <w:t>metabólicas</w:t>
+      </w:r>
+      <w:r>
+        <w:t>.</w:t>
       </w:r>
     </w:p>
     <w:p>
@@ -1534,7 +2012,7 @@
         </w:numPr>
       </w:pPr>
       <w:r>
-        <w:t>Características demográficas</w:t>
+        <w:t>Sexo</w:t>
       </w:r>
     </w:p>
     <w:p>
@@ -1546,8 +2024,13 @@
         </w:numPr>
       </w:pPr>
       <w:r>
-        <w:t>Edad</w:t>
-      </w:r>
+        <w:t xml:space="preserve">Índice de comorbilidad de </w:t>
+      </w:r>
+      <w:proofErr w:type="spellStart"/>
+      <w:r>
+        <w:t>charlson</w:t>
+      </w:r>
+      <w:proofErr w:type="spellEnd"/>
     </w:p>
     <w:p>
       <w:pPr>
@@ -1558,7 +2041,7 @@
         </w:numPr>
       </w:pPr>
       <w:r>
-        <w:t>Sexo</w:t>
+        <w:t>Causa de ingreso</w:t>
       </w:r>
     </w:p>
     <w:p>
@@ -1570,36 +2053,18 @@
         </w:numPr>
       </w:pPr>
       <w:r>
-        <w:t xml:space="preserve">Índice de comorbilidad de </w:t>
+        <w:t>Puntuación de alguno de los criterios</w:t>
+      </w:r>
+      <w:r>
+        <w:t xml:space="preserve"> (</w:t>
       </w:r>
       <w:proofErr w:type="spellStart"/>
       <w:r>
-        <w:t>charlson</w:t>
+        <w:t>Qsofa</w:t>
       </w:r>
       <w:proofErr w:type="spellEnd"/>
-    </w:p>
-    <w:p>
-      <w:pPr>
-        <w:pStyle w:val="Prrafodelista"/>
-        <w:numPr>
-          <w:ilvl w:val="0"/>
-          <w:numId w:val="5"/>
-        </w:numPr>
-      </w:pPr>
-      <w:r>
-        <w:t>Causa de ingreso</w:t>
-      </w:r>
-    </w:p>
-    <w:p>
-      <w:pPr>
-        <w:pStyle w:val="Prrafodelista"/>
-        <w:numPr>
-          <w:ilvl w:val="0"/>
-          <w:numId w:val="5"/>
-        </w:numPr>
-      </w:pPr>
-      <w:r>
-        <w:t>Puntuación de alguno de los criterios</w:t>
+      <w:r>
+        <w:t>, SOFA, SAPS-II)</w:t>
       </w:r>
     </w:p>
     <w:p>
@@ -1613,100 +2078,42 @@
         <w:shd w:val="clear" w:color="auto" w:fill="FFFFFF"/>
         <w:spacing w:before="0" w:after="0"/>
         <w:rPr>
-          <w:color w:val="000000"/>
+          <w:rFonts w:asciiTheme="minorHAnsi" w:eastAsiaTheme="minorHAnsi" w:hAnsiTheme="minorHAnsi" w:cstheme="minorBidi"/>
+          <w:sz w:val="22"/>
+          <w:szCs w:val="22"/>
           <w:lang w:val="es-AR"/>
         </w:rPr>
       </w:pPr>
       <w:r>
         <w:rPr>
-          <w:color w:val="000000"/>
+          <w:rFonts w:asciiTheme="minorHAnsi" w:eastAsiaTheme="minorHAnsi" w:hAnsiTheme="minorHAnsi" w:cstheme="minorBidi"/>
+          <w:sz w:val="22"/>
+          <w:szCs w:val="22"/>
           <w:lang w:val="es-AR"/>
         </w:rPr>
-        <w:t>E</w:t>
-      </w:r>
-      <w:r>
-        <w:rPr>
-          <w:color w:val="000000"/>
+        <w:lastRenderedPageBreak/>
+        <w:t>El modelo </w:t>
+      </w:r>
+      <w:r>
+        <w:rPr>
+          <w:rFonts w:asciiTheme="minorHAnsi" w:eastAsiaTheme="minorHAnsi" w:hAnsiTheme="minorHAnsi" w:cstheme="minorBidi"/>
+          <w:b/>
+          <w:bCs/>
+          <w:sz w:val="22"/>
+          <w:szCs w:val="22"/>
           <w:lang w:val="es-AR"/>
         </w:rPr>
-        <w:t>l modelo </w:t>
-      </w:r>
-      <w:r>
-        <w:rPr>
-          <w:rStyle w:val="Textoennegrita"/>
-          <w:color w:val="000000"/>
+        <w:t>puede predecir la causa de la muerte de un paciente con un riesgo de mortalidad elevado</w:t>
+      </w:r>
+      <w:r>
+        <w:rPr>
+          <w:rFonts w:asciiTheme="minorHAnsi" w:eastAsiaTheme="minorHAnsi" w:hAnsiTheme="minorHAnsi" w:cstheme="minorBidi"/>
+          <w:sz w:val="22"/>
+          <w:szCs w:val="22"/>
           <w:lang w:val="es-AR"/>
         </w:rPr>
-        <w:t>puede predecir la causa de la muerte de un paciente con un riesgo de mortalidad elevado</w:t>
-      </w:r>
-      <w:r>
-        <w:rPr>
-          <w:color w:val="000000"/>
-          <w:lang w:val="es-AR"/>
-        </w:rPr>
-        <w:t>, así como el destino del paciente si el riesgo es bajo. A este tipo de modelo se le llama modelo predictivo jerárquico, porque hay dos niveles de predicción.</w:t>
-      </w:r>
-    </w:p>
-    <w:p>
-      <w:pPr>
-        <w:pStyle w:val="paragraph"/>
-        <w:numPr>
-          <w:ilvl w:val="0"/>
-          <w:numId w:val="6"/>
-        </w:numPr>
-        <w:shd w:val="clear" w:color="auto" w:fill="FFFFFF"/>
-        <w:spacing w:before="0" w:after="0"/>
-        <w:rPr>
-          <w:color w:val="000000"/>
-          <w:lang w:val="es-AR"/>
-        </w:rPr>
-      </w:pPr>
-      <w:r>
-        <w:rPr>
-          <w:rFonts w:ascii="Verdana" w:hAnsi="Verdana"/>
-          <w:color w:val="000000"/>
-          <w:sz w:val="20"/>
-          <w:szCs w:val="20"/>
-          <w:shd w:val="clear" w:color="auto" w:fill="FFFFFF"/>
-          <w:lang w:val="es-AR"/>
-        </w:rPr>
-        <w:t xml:space="preserve">El índice de comorbilidad de </w:t>
-      </w:r>
-      <w:proofErr w:type="spellStart"/>
-      <w:r>
-        <w:rPr>
-          <w:rFonts w:ascii="Verdana" w:hAnsi="Verdana"/>
-          <w:color w:val="000000"/>
-          <w:sz w:val="20"/>
-          <w:szCs w:val="20"/>
-          <w:shd w:val="clear" w:color="auto" w:fill="FFFFFF"/>
-          <w:lang w:val="es-AR"/>
-        </w:rPr>
-        <w:t>Charlson</w:t>
-      </w:r>
-      <w:proofErr w:type="spellEnd"/>
-      <w:r>
-        <w:rPr>
-          <w:rFonts w:ascii="Verdana" w:hAnsi="Verdana"/>
-          <w:color w:val="000000"/>
-          <w:sz w:val="20"/>
-          <w:szCs w:val="20"/>
-          <w:shd w:val="clear" w:color="auto" w:fill="FFFFFF"/>
-          <w:lang w:val="es-AR"/>
-        </w:rPr>
-        <w:t xml:space="preserve"> es un instrumento que predice las complicaciones de la suma de ciertas enfermedades, como la capacidad funcional al alta y la mortalidad</w:t>
-      </w:r>
-    </w:p>
-    <w:p>
-      <w:pPr>
-        <w:pStyle w:val="paragraph"/>
-        <w:shd w:val="clear" w:color="auto" w:fill="FFFFFF"/>
-        <w:spacing w:before="0" w:after="0"/>
-        <w:rPr>
-          <w:color w:val="000000"/>
-          <w:lang w:val="es-AR"/>
-        </w:rPr>
-      </w:pPr>
+        <w:t xml:space="preserve">. </w:t>
+      </w:r>
     </w:p>
     <w:p>
       <w:pPr>
@@ -1740,7 +2147,7 @@
                     <pic:cNvPicPr/>
                   </pic:nvPicPr>
                   <pic:blipFill>
-                    <a:blip r:embed="rId10"/>
+                    <a:blip r:embed="rId12"/>
                     <a:stretch>
                       <a:fillRect/>
                     </a:stretch>
@@ -1780,7 +2187,6 @@
           <w:szCs w:val="20"/>
           <w:shd w:val="clear" w:color="auto" w:fill="FFFFFF"/>
         </w:rPr>
-        <w:lastRenderedPageBreak/>
         <w:t xml:space="preserve"> índice de </w:t>
       </w:r>
       <w:proofErr w:type="spellStart"/>
@@ -1835,7 +2241,13 @@
         <w:jc w:val="both"/>
       </w:pPr>
       <w:r>
-        <w:t xml:space="preserve">El uso de estos avances tecnológicos, permiten ayudar en los diferentes procesos de las </w:t>
+        <w:t xml:space="preserve">El uso de estos avances tecnológicos, permiten ayudar en los diferentes procesos de </w:t>
+      </w:r>
+      <w:r>
+        <w:t>las instituciones</w:t>
+      </w:r>
+      <w:r>
+        <w:t xml:space="preserve"> de salud como en la predicción y diagnóstico de enfermedades. Dentro de estas, la sepsis es considerada como una afección con alta tasa de mortalidad especialmente en las unidades de cuidados intensivos. </w:t>
       </w:r>
     </w:p>
     <w:p>
@@ -1843,7 +2255,25 @@
         <w:jc w:val="both"/>
       </w:pPr>
       <w:r>
-        <w:t xml:space="preserve">instituciones de salud como en la predicción y diagnóstico de enfermedades. Dentro de </w:t>
+        <w:t xml:space="preserve">Uno de los grandes problemas que se tiene al querer implementar un modelo de aprendizaje de máquina dentro de un contexto empresarial, es que la parte de negocios o </w:t>
+      </w:r>
+      <w:r>
+        <w:t>administrativa</w:t>
+      </w:r>
+      <w:r>
+        <w:t xml:space="preserve"> necesita conocer cómo es que este modelo toma ciertas decisiones, o a partir de qué predice cierto valor, y esto es muy </w:t>
+      </w:r>
+      <w:r>
+        <w:t>complicado si</w:t>
+      </w:r>
+      <w:r>
+        <w:t xml:space="preserve"> nosotros utilizamos </w:t>
+      </w:r>
+      <w:r>
+        <w:t>técnicas</w:t>
+      </w:r>
+      <w:r>
+        <w:t xml:space="preserve"> de caja negra como las redes neuronales artificiales.</w:t>
       </w:r>
     </w:p>
     <w:p>
@@ -1851,65 +2281,132 @@
         <w:jc w:val="both"/>
       </w:pPr>
       <w:r>
-        <w:t xml:space="preserve">estas, la sepsis es considerada como una afección con alta tasa de mortalidad </w:t>
+        <w:t xml:space="preserve">Pero hay otras técnicas de caja blanca que nos permiten ver cómo es que funcionan estas </w:t>
+      </w:r>
+      <w:r>
+        <w:t>técnicas</w:t>
+      </w:r>
+      <w:r>
+        <w:t xml:space="preserve">, y </w:t>
+      </w:r>
+      <w:r>
+        <w:t>aquí</w:t>
+      </w:r>
+      <w:r>
+        <w:t xml:space="preserve"> tenemos por ejemplo los árboles de </w:t>
+      </w:r>
+      <w:r>
+        <w:t>decisión</w:t>
+      </w:r>
+      <w:r>
+        <w:t>, entonces podemos explicarlo inclusive para personas ajenas al contexto del aprendizaje de máquina</w:t>
+      </w:r>
+      <w:r>
+        <w:t xml:space="preserve">, y es por ello </w:t>
+      </w:r>
+      <w:proofErr w:type="gramStart"/>
+      <w:r>
+        <w:t>que</w:t>
+      </w:r>
+      <w:proofErr w:type="gramEnd"/>
+      <w:r>
+        <w:t xml:space="preserve"> como primer modelo de machine </w:t>
+      </w:r>
+      <w:proofErr w:type="spellStart"/>
+      <w:r>
+        <w:t>learning</w:t>
+      </w:r>
+      <w:proofErr w:type="spellEnd"/>
+      <w:r>
+        <w:t xml:space="preserve"> se propone trabajar con éste de clasificación.</w:t>
       </w:r>
     </w:p>
     <w:p>
       <w:pPr>
         <w:jc w:val="both"/>
       </w:pPr>
-      <w:r>
-        <w:t xml:space="preserve">especialmente en las unidades de cuidados intensivos. </w:t>
-      </w:r>
-    </w:p>
-    <w:p>
-      <w:pPr>
+    </w:p>
+    <w:p>
+      <w:pPr>
+        <w:pStyle w:val="Ttulo1"/>
+        <w:jc w:val="center"/>
+        <w:rPr>
+          <w:u w:val="single"/>
+        </w:rPr>
+      </w:pPr>
+      <w:r>
+        <w:rPr>
+          <w:u w:val="single"/>
+        </w:rPr>
+        <w:lastRenderedPageBreak/>
+        <w:t>BIBLIOGRAFÍA</w:t>
+      </w:r>
+    </w:p>
+    <w:p>
+      <w:pPr>
+        <w:rPr>
+          <w:u w:val="single"/>
+        </w:rPr>
+      </w:pPr>
+    </w:p>
+    <w:p>
+      <w:pPr>
+        <w:pStyle w:val="Prrafodelista"/>
+        <w:numPr>
+          <w:ilvl w:val="0"/>
+          <w:numId w:val="10"/>
+        </w:numPr>
         <w:jc w:val="both"/>
       </w:pPr>
-    </w:p>
-    <w:p>
-      <w:pPr>
+      <w:proofErr w:type="spellStart"/>
+      <w:r>
+        <w:t>Gonzalez</w:t>
+      </w:r>
+      <w:proofErr w:type="spellEnd"/>
+      <w:r>
+        <w:t xml:space="preserve"> </w:t>
+      </w:r>
+      <w:proofErr w:type="spellStart"/>
+      <w:r>
+        <w:t>Zuleimi</w:t>
+      </w:r>
+      <w:proofErr w:type="spellEnd"/>
+      <w:r>
+        <w:t>, 2019, Modelo de Predicción de Sepsis. Universidad EIA, Ingeniería de Sistemas y Computación envigado.</w:t>
+      </w:r>
+    </w:p>
+    <w:p>
+      <w:pPr>
+        <w:pStyle w:val="Prrafodelista"/>
+        <w:numPr>
+          <w:ilvl w:val="0"/>
+          <w:numId w:val="10"/>
+        </w:numPr>
         <w:jc w:val="both"/>
       </w:pPr>
       <w:r>
-        <w:t xml:space="preserve">Uno de los grandes problemas que se tiene al querer implementar un modelo de aprendizaje de máquina dentro de un contexto empresarial, es que la parte de negocios o administrativa, necesita conocer cómo es que este modelo toma ciertas decisiones, o a partir de qué predice cierto valor, y esto es muy complicado  si nosotros utilizamos </w:t>
-      </w:r>
-      <w:r>
-        <w:t>técnicas</w:t>
-      </w:r>
-      <w:r>
-        <w:t xml:space="preserve"> de caja negra como las redes neuronales artificiales.</w:t>
-      </w:r>
-    </w:p>
-    <w:p>
-      <w:pPr>
+        <w:t>Comparación de 4 escalas pronósticas para predecir mortalidad en pacientes con morbilidad materna severa, B. Jonguitud López, D. Álvarez Lara, M.A. Sosa Medellín, F. Montoya Barajas y G.C. Palacios Saucedo. Medicina Intensiva, ELSEVIER.</w:t>
+      </w:r>
+    </w:p>
+    <w:p>
+      <w:pPr>
+        <w:pStyle w:val="Prrafodelista"/>
+        <w:numPr>
+          <w:ilvl w:val="0"/>
+          <w:numId w:val="10"/>
+        </w:numPr>
         <w:jc w:val="both"/>
       </w:pPr>
-    </w:p>
-    <w:p>
-      <w:pPr>
-        <w:jc w:val="both"/>
-      </w:pPr>
-      <w:r>
-        <w:t xml:space="preserve">Pero hay otras técnicas de caja blanca que nos permiten ver cómo es que funcionan estas </w:t>
-      </w:r>
-      <w:r>
-        <w:t>técnicas</w:t>
-      </w:r>
-      <w:r>
-        <w:t xml:space="preserve">, y </w:t>
-      </w:r>
-      <w:r>
-        <w:t>aquí</w:t>
-      </w:r>
-      <w:r>
-        <w:t xml:space="preserve"> tenemos por ejemplo los árboles de </w:t>
-      </w:r>
-      <w:r>
-        <w:t>decisión</w:t>
-      </w:r>
-      <w:r>
-        <w:t>, entonces podemos explicarlo inclusive para personas ajenas al contexto del aprendizaje de máquina.</w:t>
+      <w:r>
+        <w:t xml:space="preserve">Predicción de mortalidad del paciente ingresado en UCI: desarrollo y validación de un nuevo modelo pronóstico. M. Pilar García </w:t>
+      </w:r>
+      <w:proofErr w:type="spellStart"/>
+      <w:r>
+        <w:t>Arnillas</w:t>
+      </w:r>
+      <w:proofErr w:type="spellEnd"/>
+      <w:r>
+        <w:t>. Universidad Autónoma de Barcelona. 2016.</w:t>
       </w:r>
     </w:p>
     <w:sectPr>
@@ -1925,6 +2422,119 @@
 <file path=word/numbering.xml><?xml version="1.0" encoding="utf-8"?>
 <w:numbering xmlns:wpc="http://schemas.microsoft.com/office/word/2010/wordprocessingCanvas" xmlns:cx="http://schemas.microsoft.com/office/drawing/2014/chartex" xmlns:cx1="http://schemas.microsoft.com/office/drawing/2015/9/8/chartex" xmlns:cx2="http://schemas.microsoft.com/office/drawing/2015/10/21/chartex" xmlns:cx3="http://schemas.microsoft.com/office/drawing/2016/5/9/chartex" xmlns:cx4="http://schemas.microsoft.com/office/drawing/2016/5/10/chartex" xmlns:cx5="http://schemas.microsoft.com/office/drawing/2016/5/11/chartex" xmlns:cx6="http://schemas.microsoft.com/office/drawing/2016/5/12/chartex" xmlns:cx7="http://schemas.microsoft.com/office/drawing/2016/5/13/chartex" xmlns:cx8="http://schemas.microsoft.com/office/drawing/2016/5/14/chartex" xmlns:mc="http://schemas.openxmlformats.org/markup-compatibility/2006" xmlns:aink="http://schemas.microsoft.com/office/drawing/2016/ink" xmlns:am3d="http://schemas.microsoft.com/office/drawing/2017/model3d" xmlns:o="urn:schemas-microsoft-com:office:office" xmlns:oel="http://schemas.microsoft.com/office/2019/extlst" xmlns:r="http://schemas.openxmlformats.org/officeDocument/2006/relationships" xmlns:m="http://schemas.openxmlformats.org/officeDocument/2006/math" xmlns:v="urn:schemas-microsoft-com:vml" xmlns:wp14="http://schemas.microsoft.com/office/word/2010/wordprocessingDrawing" xmlns:wp="http://schemas.openxmlformats.org/drawingml/2006/wordprocessingDrawing" xmlns:w10="urn:schemas-microsoft-com:office:word" xmlns:w="http://schemas.openxmlformats.org/wordprocessingml/2006/main" xmlns:w14="http://schemas.microsoft.com/office/word/2010/wordml" xmlns:w15="http://schemas.microsoft.com/office/word/2012/wordml" xmlns:w16cex="http://schemas.microsoft.com/office/word/2018/wordml/cex" xmlns:w16cid="http://schemas.microsoft.com/office/word/2016/wordml/cid" xmlns:w16="http://schemas.microsoft.com/office/word/2018/wordml" xmlns:w16sdtdh="http://schemas.microsoft.com/office/word/2020/wordml/sdtdatahash" xmlns:w16se="http://schemas.microsoft.com/office/word/2015/wordml/symex" xmlns:wpg="http://schemas.microsoft.com/office/word/2010/wordprocessingGroup" xmlns:wpi="http://schemas.microsoft.com/office/word/2010/wordprocessingInk" xmlns:wne="http://schemas.microsoft.com/office/word/2006/wordml" xmlns:wps="http://schemas.microsoft.com/office/word/2010/wordprocessingShape" mc:Ignorable="w14 w15 w16se w16cid w16 w16cex w16sdtdh wp14">
   <w:abstractNum w:abstractNumId="0" w15:restartNumberingAfterBreak="0">
+    <w:nsid w:val="039E6297"/>
+    <w:multiLevelType w:val="hybridMultilevel"/>
+    <w:tmpl w:val="1A908314"/>
+    <w:lvl w:ilvl="0" w:tplc="04090001">
+      <w:start w:val="1"/>
+      <w:numFmt w:val="bullet"/>
+      <w:lvlText w:val=""/>
+      <w:lvlJc w:val="left"/>
+      <w:pPr>
+        <w:ind w:left="720" w:hanging="360"/>
+      </w:pPr>
+      <w:rPr>
+        <w:rFonts w:ascii="Symbol" w:hAnsi="Symbol" w:hint="default"/>
+      </w:rPr>
+    </w:lvl>
+    <w:lvl w:ilvl="1" w:tplc="04090003" w:tentative="1">
+      <w:start w:val="1"/>
+      <w:numFmt w:val="bullet"/>
+      <w:lvlText w:val="o"/>
+      <w:lvlJc w:val="left"/>
+      <w:pPr>
+        <w:ind w:left="1440" w:hanging="360"/>
+      </w:pPr>
+      <w:rPr>
+        <w:rFonts w:ascii="Courier New" w:hAnsi="Courier New" w:cs="Courier New" w:hint="default"/>
+      </w:rPr>
+    </w:lvl>
+    <w:lvl w:ilvl="2" w:tplc="04090005" w:tentative="1">
+      <w:start w:val="1"/>
+      <w:numFmt w:val="bullet"/>
+      <w:lvlText w:val=""/>
+      <w:lvlJc w:val="left"/>
+      <w:pPr>
+        <w:ind w:left="2160" w:hanging="360"/>
+      </w:pPr>
+      <w:rPr>
+        <w:rFonts w:ascii="Wingdings" w:hAnsi="Wingdings" w:hint="default"/>
+      </w:rPr>
+    </w:lvl>
+    <w:lvl w:ilvl="3" w:tplc="04090001" w:tentative="1">
+      <w:start w:val="1"/>
+      <w:numFmt w:val="bullet"/>
+      <w:lvlText w:val=""/>
+      <w:lvlJc w:val="left"/>
+      <w:pPr>
+        <w:ind w:left="2880" w:hanging="360"/>
+      </w:pPr>
+      <w:rPr>
+        <w:rFonts w:ascii="Symbol" w:hAnsi="Symbol" w:hint="default"/>
+      </w:rPr>
+    </w:lvl>
+    <w:lvl w:ilvl="4" w:tplc="04090003" w:tentative="1">
+      <w:start w:val="1"/>
+      <w:numFmt w:val="bullet"/>
+      <w:lvlText w:val="o"/>
+      <w:lvlJc w:val="left"/>
+      <w:pPr>
+        <w:ind w:left="3600" w:hanging="360"/>
+      </w:pPr>
+      <w:rPr>
+        <w:rFonts w:ascii="Courier New" w:hAnsi="Courier New" w:cs="Courier New" w:hint="default"/>
+      </w:rPr>
+    </w:lvl>
+    <w:lvl w:ilvl="5" w:tplc="04090005" w:tentative="1">
+      <w:start w:val="1"/>
+      <w:numFmt w:val="bullet"/>
+      <w:lvlText w:val=""/>
+      <w:lvlJc w:val="left"/>
+      <w:pPr>
+        <w:ind w:left="4320" w:hanging="360"/>
+      </w:pPr>
+      <w:rPr>
+        <w:rFonts w:ascii="Wingdings" w:hAnsi="Wingdings" w:hint="default"/>
+      </w:rPr>
+    </w:lvl>
+    <w:lvl w:ilvl="6" w:tplc="04090001" w:tentative="1">
+      <w:start w:val="1"/>
+      <w:numFmt w:val="bullet"/>
+      <w:lvlText w:val=""/>
+      <w:lvlJc w:val="left"/>
+      <w:pPr>
+        <w:ind w:left="5040" w:hanging="360"/>
+      </w:pPr>
+      <w:rPr>
+        <w:rFonts w:ascii="Symbol" w:hAnsi="Symbol" w:hint="default"/>
+      </w:rPr>
+    </w:lvl>
+    <w:lvl w:ilvl="7" w:tplc="04090003" w:tentative="1">
+      <w:start w:val="1"/>
+      <w:numFmt w:val="bullet"/>
+      <w:lvlText w:val="o"/>
+      <w:lvlJc w:val="left"/>
+      <w:pPr>
+        <w:ind w:left="5760" w:hanging="360"/>
+      </w:pPr>
+      <w:rPr>
+        <w:rFonts w:ascii="Courier New" w:hAnsi="Courier New" w:cs="Courier New" w:hint="default"/>
+      </w:rPr>
+    </w:lvl>
+    <w:lvl w:ilvl="8" w:tplc="04090005" w:tentative="1">
+      <w:start w:val="1"/>
+      <w:numFmt w:val="bullet"/>
+      <w:lvlText w:val=""/>
+      <w:lvlJc w:val="left"/>
+      <w:pPr>
+        <w:ind w:left="6480" w:hanging="360"/>
+      </w:pPr>
+      <w:rPr>
+        <w:rFonts w:ascii="Wingdings" w:hAnsi="Wingdings" w:hint="default"/>
+      </w:rPr>
+    </w:lvl>
+  </w:abstractNum>
+  <w:abstractNum w:abstractNumId="1" w15:restartNumberingAfterBreak="0">
     <w:nsid w:val="184308B3"/>
     <w:multiLevelType w:val="hybridMultilevel"/>
     <w:tmpl w:val="C2641FB2"/>
@@ -2037,7 +2647,7 @@
       </w:rPr>
     </w:lvl>
   </w:abstractNum>
-  <w:abstractNum w:abstractNumId="1" w15:restartNumberingAfterBreak="0">
+  <w:abstractNum w:abstractNumId="2" w15:restartNumberingAfterBreak="0">
     <w:nsid w:val="18A24058"/>
     <w:multiLevelType w:val="multilevel"/>
     <w:tmpl w:val="4B28C21C"/>
@@ -2150,7 +2760,7 @@
       </w:rPr>
     </w:lvl>
   </w:abstractNum>
-  <w:abstractNum w:abstractNumId="2" w15:restartNumberingAfterBreak="0">
+  <w:abstractNum w:abstractNumId="3" w15:restartNumberingAfterBreak="0">
     <w:nsid w:val="19365CB7"/>
     <w:multiLevelType w:val="multilevel"/>
     <w:tmpl w:val="42AE8784"/>
@@ -2263,7 +2873,120 @@
       </w:rPr>
     </w:lvl>
   </w:abstractNum>
-  <w:abstractNum w:abstractNumId="3" w15:restartNumberingAfterBreak="0">
+  <w:abstractNum w:abstractNumId="4" w15:restartNumberingAfterBreak="0">
+    <w:nsid w:val="20761731"/>
+    <w:multiLevelType w:val="hybridMultilevel"/>
+    <w:tmpl w:val="C57A79DA"/>
+    <w:lvl w:ilvl="0" w:tplc="04090001">
+      <w:start w:val="1"/>
+      <w:numFmt w:val="bullet"/>
+      <w:lvlText w:val=""/>
+      <w:lvlJc w:val="left"/>
+      <w:pPr>
+        <w:ind w:left="720" w:hanging="360"/>
+      </w:pPr>
+      <w:rPr>
+        <w:rFonts w:ascii="Symbol" w:hAnsi="Symbol" w:hint="default"/>
+      </w:rPr>
+    </w:lvl>
+    <w:lvl w:ilvl="1" w:tplc="04090003" w:tentative="1">
+      <w:start w:val="1"/>
+      <w:numFmt w:val="bullet"/>
+      <w:lvlText w:val="o"/>
+      <w:lvlJc w:val="left"/>
+      <w:pPr>
+        <w:ind w:left="1440" w:hanging="360"/>
+      </w:pPr>
+      <w:rPr>
+        <w:rFonts w:ascii="Courier New" w:hAnsi="Courier New" w:cs="Courier New" w:hint="default"/>
+      </w:rPr>
+    </w:lvl>
+    <w:lvl w:ilvl="2" w:tplc="04090005" w:tentative="1">
+      <w:start w:val="1"/>
+      <w:numFmt w:val="bullet"/>
+      <w:lvlText w:val=""/>
+      <w:lvlJc w:val="left"/>
+      <w:pPr>
+        <w:ind w:left="2160" w:hanging="360"/>
+      </w:pPr>
+      <w:rPr>
+        <w:rFonts w:ascii="Wingdings" w:hAnsi="Wingdings" w:hint="default"/>
+      </w:rPr>
+    </w:lvl>
+    <w:lvl w:ilvl="3" w:tplc="04090001" w:tentative="1">
+      <w:start w:val="1"/>
+      <w:numFmt w:val="bullet"/>
+      <w:lvlText w:val=""/>
+      <w:lvlJc w:val="left"/>
+      <w:pPr>
+        <w:ind w:left="2880" w:hanging="360"/>
+      </w:pPr>
+      <w:rPr>
+        <w:rFonts w:ascii="Symbol" w:hAnsi="Symbol" w:hint="default"/>
+      </w:rPr>
+    </w:lvl>
+    <w:lvl w:ilvl="4" w:tplc="04090003" w:tentative="1">
+      <w:start w:val="1"/>
+      <w:numFmt w:val="bullet"/>
+      <w:lvlText w:val="o"/>
+      <w:lvlJc w:val="left"/>
+      <w:pPr>
+        <w:ind w:left="3600" w:hanging="360"/>
+      </w:pPr>
+      <w:rPr>
+        <w:rFonts w:ascii="Courier New" w:hAnsi="Courier New" w:cs="Courier New" w:hint="default"/>
+      </w:rPr>
+    </w:lvl>
+    <w:lvl w:ilvl="5" w:tplc="04090005" w:tentative="1">
+      <w:start w:val="1"/>
+      <w:numFmt w:val="bullet"/>
+      <w:lvlText w:val=""/>
+      <w:lvlJc w:val="left"/>
+      <w:pPr>
+        <w:ind w:left="4320" w:hanging="360"/>
+      </w:pPr>
+      <w:rPr>
+        <w:rFonts w:ascii="Wingdings" w:hAnsi="Wingdings" w:hint="default"/>
+      </w:rPr>
+    </w:lvl>
+    <w:lvl w:ilvl="6" w:tplc="04090001" w:tentative="1">
+      <w:start w:val="1"/>
+      <w:numFmt w:val="bullet"/>
+      <w:lvlText w:val=""/>
+      <w:lvlJc w:val="left"/>
+      <w:pPr>
+        <w:ind w:left="5040" w:hanging="360"/>
+      </w:pPr>
+      <w:rPr>
+        <w:rFonts w:ascii="Symbol" w:hAnsi="Symbol" w:hint="default"/>
+      </w:rPr>
+    </w:lvl>
+    <w:lvl w:ilvl="7" w:tplc="04090003" w:tentative="1">
+      <w:start w:val="1"/>
+      <w:numFmt w:val="bullet"/>
+      <w:lvlText w:val="o"/>
+      <w:lvlJc w:val="left"/>
+      <w:pPr>
+        <w:ind w:left="5760" w:hanging="360"/>
+      </w:pPr>
+      <w:rPr>
+        <w:rFonts w:ascii="Courier New" w:hAnsi="Courier New" w:cs="Courier New" w:hint="default"/>
+      </w:rPr>
+    </w:lvl>
+    <w:lvl w:ilvl="8" w:tplc="04090005" w:tentative="1">
+      <w:start w:val="1"/>
+      <w:numFmt w:val="bullet"/>
+      <w:lvlText w:val=""/>
+      <w:lvlJc w:val="left"/>
+      <w:pPr>
+        <w:ind w:left="6480" w:hanging="360"/>
+      </w:pPr>
+      <w:rPr>
+        <w:rFonts w:ascii="Wingdings" w:hAnsi="Wingdings" w:hint="default"/>
+      </w:rPr>
+    </w:lvl>
+  </w:abstractNum>
+  <w:abstractNum w:abstractNumId="5" w15:restartNumberingAfterBreak="0">
     <w:nsid w:val="264E3946"/>
     <w:multiLevelType w:val="hybridMultilevel"/>
     <w:tmpl w:val="019057BE"/>
@@ -2376,7 +3099,7 @@
       </w:rPr>
     </w:lvl>
   </w:abstractNum>
-  <w:abstractNum w:abstractNumId="4" w15:restartNumberingAfterBreak="0">
+  <w:abstractNum w:abstractNumId="6" w15:restartNumberingAfterBreak="0">
     <w:nsid w:val="3FB70CD1"/>
     <w:multiLevelType w:val="hybridMultilevel"/>
     <w:tmpl w:val="BFA224F2"/>
@@ -2489,10 +3212,10 @@
       </w:rPr>
     </w:lvl>
   </w:abstractNum>
-  <w:abstractNum w:abstractNumId="5" w15:restartNumberingAfterBreak="0">
+  <w:abstractNum w:abstractNumId="7" w15:restartNumberingAfterBreak="0">
     <w:nsid w:val="45AA562B"/>
     <w:multiLevelType w:val="hybridMultilevel"/>
-    <w:tmpl w:val="0D782170"/>
+    <w:tmpl w:val="C472F64C"/>
     <w:lvl w:ilvl="0" w:tplc="04090001">
       <w:start w:val="1"/>
       <w:numFmt w:val="bullet"/>
@@ -2602,7 +3325,7 @@
       </w:rPr>
     </w:lvl>
   </w:abstractNum>
-  <w:abstractNum w:abstractNumId="6" w15:restartNumberingAfterBreak="0">
+  <w:abstractNum w:abstractNumId="8" w15:restartNumberingAfterBreak="0">
     <w:nsid w:val="6B0D269D"/>
     <w:multiLevelType w:val="hybridMultilevel"/>
     <w:tmpl w:val="F41A0BD0"/>
@@ -2715,26 +3438,148 @@
       </w:rPr>
     </w:lvl>
   </w:abstractNum>
+  <w:abstractNum w:abstractNumId="9" w15:restartNumberingAfterBreak="0">
+    <w:nsid w:val="72E47092"/>
+    <w:multiLevelType w:val="hybridMultilevel"/>
+    <w:tmpl w:val="369C64C2"/>
+    <w:lvl w:ilvl="0" w:tplc="04090001">
+      <w:start w:val="1"/>
+      <w:numFmt w:val="bullet"/>
+      <w:lvlText w:val=""/>
+      <w:lvlJc w:val="left"/>
+      <w:pPr>
+        <w:ind w:left="720" w:hanging="360"/>
+      </w:pPr>
+      <w:rPr>
+        <w:rFonts w:ascii="Symbol" w:hAnsi="Symbol" w:hint="default"/>
+      </w:rPr>
+    </w:lvl>
+    <w:lvl w:ilvl="1" w:tplc="04090003" w:tentative="1">
+      <w:start w:val="1"/>
+      <w:numFmt w:val="bullet"/>
+      <w:lvlText w:val="o"/>
+      <w:lvlJc w:val="left"/>
+      <w:pPr>
+        <w:ind w:left="1440" w:hanging="360"/>
+      </w:pPr>
+      <w:rPr>
+        <w:rFonts w:ascii="Courier New" w:hAnsi="Courier New" w:cs="Courier New" w:hint="default"/>
+      </w:rPr>
+    </w:lvl>
+    <w:lvl w:ilvl="2" w:tplc="04090005" w:tentative="1">
+      <w:start w:val="1"/>
+      <w:numFmt w:val="bullet"/>
+      <w:lvlText w:val=""/>
+      <w:lvlJc w:val="left"/>
+      <w:pPr>
+        <w:ind w:left="2160" w:hanging="360"/>
+      </w:pPr>
+      <w:rPr>
+        <w:rFonts w:ascii="Wingdings" w:hAnsi="Wingdings" w:hint="default"/>
+      </w:rPr>
+    </w:lvl>
+    <w:lvl w:ilvl="3" w:tplc="04090001" w:tentative="1">
+      <w:start w:val="1"/>
+      <w:numFmt w:val="bullet"/>
+      <w:lvlText w:val=""/>
+      <w:lvlJc w:val="left"/>
+      <w:pPr>
+        <w:ind w:left="2880" w:hanging="360"/>
+      </w:pPr>
+      <w:rPr>
+        <w:rFonts w:ascii="Symbol" w:hAnsi="Symbol" w:hint="default"/>
+      </w:rPr>
+    </w:lvl>
+    <w:lvl w:ilvl="4" w:tplc="04090003" w:tentative="1">
+      <w:start w:val="1"/>
+      <w:numFmt w:val="bullet"/>
+      <w:lvlText w:val="o"/>
+      <w:lvlJc w:val="left"/>
+      <w:pPr>
+        <w:ind w:left="3600" w:hanging="360"/>
+      </w:pPr>
+      <w:rPr>
+        <w:rFonts w:ascii="Courier New" w:hAnsi="Courier New" w:cs="Courier New" w:hint="default"/>
+      </w:rPr>
+    </w:lvl>
+    <w:lvl w:ilvl="5" w:tplc="04090005" w:tentative="1">
+      <w:start w:val="1"/>
+      <w:numFmt w:val="bullet"/>
+      <w:lvlText w:val=""/>
+      <w:lvlJc w:val="left"/>
+      <w:pPr>
+        <w:ind w:left="4320" w:hanging="360"/>
+      </w:pPr>
+      <w:rPr>
+        <w:rFonts w:ascii="Wingdings" w:hAnsi="Wingdings" w:hint="default"/>
+      </w:rPr>
+    </w:lvl>
+    <w:lvl w:ilvl="6" w:tplc="04090001" w:tentative="1">
+      <w:start w:val="1"/>
+      <w:numFmt w:val="bullet"/>
+      <w:lvlText w:val=""/>
+      <w:lvlJc w:val="left"/>
+      <w:pPr>
+        <w:ind w:left="5040" w:hanging="360"/>
+      </w:pPr>
+      <w:rPr>
+        <w:rFonts w:ascii="Symbol" w:hAnsi="Symbol" w:hint="default"/>
+      </w:rPr>
+    </w:lvl>
+    <w:lvl w:ilvl="7" w:tplc="04090003" w:tentative="1">
+      <w:start w:val="1"/>
+      <w:numFmt w:val="bullet"/>
+      <w:lvlText w:val="o"/>
+      <w:lvlJc w:val="left"/>
+      <w:pPr>
+        <w:ind w:left="5760" w:hanging="360"/>
+      </w:pPr>
+      <w:rPr>
+        <w:rFonts w:ascii="Courier New" w:hAnsi="Courier New" w:cs="Courier New" w:hint="default"/>
+      </w:rPr>
+    </w:lvl>
+    <w:lvl w:ilvl="8" w:tplc="04090005" w:tentative="1">
+      <w:start w:val="1"/>
+      <w:numFmt w:val="bullet"/>
+      <w:lvlText w:val=""/>
+      <w:lvlJc w:val="left"/>
+      <w:pPr>
+        <w:ind w:left="6480" w:hanging="360"/>
+      </w:pPr>
+      <w:rPr>
+        <w:rFonts w:ascii="Wingdings" w:hAnsi="Wingdings" w:hint="default"/>
+      </w:rPr>
+    </w:lvl>
+  </w:abstractNum>
   <w:num w:numId="1" w16cid:durableId="1021929211">
+    <w:abstractNumId w:val="8"/>
+  </w:num>
+  <w:num w:numId="2" w16cid:durableId="1012679499">
+    <w:abstractNumId w:val="3"/>
+  </w:num>
+  <w:num w:numId="3" w16cid:durableId="1678532903">
+    <w:abstractNumId w:val="2"/>
+  </w:num>
+  <w:num w:numId="4" w16cid:durableId="61681828">
+    <w:abstractNumId w:val="7"/>
+  </w:num>
+  <w:num w:numId="5" w16cid:durableId="699360646">
+    <w:abstractNumId w:val="1"/>
+  </w:num>
+  <w:num w:numId="6" w16cid:durableId="5907039">
     <w:abstractNumId w:val="6"/>
   </w:num>
-  <w:num w:numId="2" w16cid:durableId="1012679499">
-    <w:abstractNumId w:val="2"/>
-  </w:num>
-  <w:num w:numId="3" w16cid:durableId="1678532903">
-    <w:abstractNumId w:val="1"/>
-  </w:num>
-  <w:num w:numId="4" w16cid:durableId="61681828">
+  <w:num w:numId="7" w16cid:durableId="1042486724">
     <w:abstractNumId w:val="5"/>
   </w:num>
-  <w:num w:numId="5" w16cid:durableId="699360646">
-    <w:abstractNumId w:val="0"/>
-  </w:num>
-  <w:num w:numId="6" w16cid:durableId="5907039">
+  <w:num w:numId="8" w16cid:durableId="2026469177">
     <w:abstractNumId w:val="4"/>
   </w:num>
-  <w:num w:numId="7" w16cid:durableId="1042486724">
-    <w:abstractNumId w:val="3"/>
+  <w:num w:numId="9" w16cid:durableId="604312613">
+    <w:abstractNumId w:val="9"/>
+  </w:num>
+  <w:num w:numId="10" w16cid:durableId="353119651">
+    <w:abstractNumId w:val="0"/>
   </w:num>
 </w:numbering>
 </file>
@@ -3270,6 +4115,11 @@
       <w:lang w:val="en-US"/>
     </w:rPr>
   </w:style>
+  <w:style w:type="character" w:customStyle="1" w:styleId="s1ppyq">
+    <w:name w:val="s1ppyq"/>
+    <w:basedOn w:val="Fuentedeprrafopredeter"/>
+    <w:rsid w:val="00043202"/>
+  </w:style>
 </w:styles>
 </file>
 

</xml_diff>